<commit_message>
funciones, delcaraciones y expresiones, operadores
</commit_message>
<xml_diff>
--- a/Information.docx
+++ b/Information.docx
@@ -17,6 +17,15 @@
     </w:p>
     <w:sdt>
       <w:sdtPr>
+        <w:rPr>
+          <w:rFonts w:asciiTheme="minorHAnsi" w:eastAsiaTheme="minorHAnsi" w:hAnsiTheme="minorHAnsi" w:cstheme="minorBidi"/>
+          <w:color w:val="auto"/>
+          <w:kern w:val="2"/>
+          <w:sz w:val="22"/>
+          <w:szCs w:val="22"/>
+          <w:lang w:val="es-BO" w:eastAsia="en-US"/>
+          <w14:ligatures w14:val="standardContextual"/>
+        </w:rPr>
         <w:id w:val="1787685777"/>
         <w:docPartObj>
           <w:docPartGallery w:val="Table of Contents"/>
@@ -25,15 +34,8 @@
       </w:sdtPr>
       <w:sdtEndPr>
         <w:rPr>
-          <w:rFonts w:asciiTheme="minorHAnsi" w:eastAsiaTheme="minorHAnsi" w:hAnsiTheme="minorHAnsi" w:cstheme="minorBidi"/>
           <w:b/>
           <w:bCs/>
-          <w:color w:val="auto"/>
-          <w:kern w:val="2"/>
-          <w:sz w:val="22"/>
-          <w:szCs w:val="22"/>
-          <w:lang w:val="es-BO" w:eastAsia="en-US"/>
-          <w14:ligatures w14:val="standardContextual"/>
         </w:rPr>
       </w:sdtEndPr>
       <w:sdtContent>
@@ -674,10 +676,7 @@
     </w:p>
     <w:p>
       <w:r>
-        <w:t xml:space="preserve">//Todas las variables declaradas pueden cambiar su valor en el futuro. Basta con volver a </w:t>
-      </w:r>
-      <w:r>
-        <w:t>escribir el nombre de la variable y cambiar el contenido.</w:t>
+        <w:t>//Todas las variables declaradas pueden cambiar su valor en el futuro. Basta con volver a escribir el nombre de la variable y cambiar el contenido.</w:t>
       </w:r>
     </w:p>
     <w:p>
@@ -1213,6 +1212,7 @@
     </w:p>
     <w:p>
       <w:pPr>
+        <w:pStyle w:val="Ttulo2"/>
         <w:rPr>
           <w:lang w:val="es-ES"/>
         </w:rPr>
@@ -1230,27 +1230,934 @@
           <w:lang w:val="es-ES"/>
         </w:rPr>
       </w:pPr>
-    </w:p>
-    <w:p>
-      <w:pPr>
-        <w:rPr>
-          <w:lang w:val="es-ES"/>
-        </w:rPr>
-      </w:pPr>
-    </w:p>
-    <w:p>
-      <w:pPr>
-        <w:rPr>
-          <w:lang w:val="es-ES"/>
-        </w:rPr>
-      </w:pPr>
-    </w:p>
-    <w:p>
-      <w:pPr>
-        <w:rPr>
-          <w:lang w:val="es-ES"/>
-        </w:rPr>
-      </w:pPr>
+      <w:r>
+        <w:rPr>
+          <w:lang w:val="es-ES"/>
+        </w:rPr>
+        <w:t xml:space="preserve">Son Tipo de referencia, quiere decir que guardamos la dirección en la memoria </w:t>
+      </w:r>
+      <w:proofErr w:type="spellStart"/>
+      <w:r>
+        <w:rPr>
+          <w:lang w:val="es-ES"/>
+        </w:rPr>
+        <w:t>ram</w:t>
+      </w:r>
+      <w:proofErr w:type="spellEnd"/>
+      <w:r>
+        <w:rPr>
+          <w:lang w:val="es-ES"/>
+        </w:rPr>
+        <w:t>.</w:t>
+      </w:r>
+    </w:p>
+    <w:p>
+      <w:pPr>
+        <w:rPr>
+          <w:lang w:val="es-ES"/>
+        </w:rPr>
+      </w:pPr>
+      <w:r>
+        <w:rPr>
+          <w:lang w:val="es-ES"/>
+        </w:rPr>
+        <w:t>Son agrupación de datos que hacen sentido tenerlos juntos.</w:t>
+      </w:r>
+    </w:p>
+    <w:p>
+      <w:pPr>
+        <w:rPr>
+          <w:lang w:val="es-ES"/>
+        </w:rPr>
+      </w:pPr>
+      <w:proofErr w:type="spellStart"/>
+      <w:r>
+        <w:rPr>
+          <w:lang w:val="es-ES"/>
+        </w:rPr>
+        <w:t>Ej</w:t>
+      </w:r>
+      <w:proofErr w:type="spellEnd"/>
+      <w:r>
+        <w:rPr>
+          <w:lang w:val="es-ES"/>
+        </w:rPr>
+        <w:t>, inicializamos así:</w:t>
+      </w:r>
+    </w:p>
+    <w:p>
+      <w:pPr>
+        <w:shd w:val="clear" w:color="auto" w:fill="282C34"/>
+        <w:spacing w:after="0" w:line="285" w:lineRule="atLeast"/>
+        <w:rPr>
+          <w:rFonts w:ascii="Cascadia Code" w:eastAsia="Times New Roman" w:hAnsi="Cascadia Code" w:cs="Cascadia Code"/>
+          <w:color w:val="ABB2BF"/>
+          <w:kern w:val="0"/>
+          <w:sz w:val="18"/>
+          <w:szCs w:val="18"/>
+          <w:lang w:val="es-ES" w:eastAsia="es-ES"/>
+          <w14:ligatures w14:val="none"/>
+        </w:rPr>
+      </w:pPr>
+      <w:r>
+        <w:rPr>
+          <w:rFonts w:ascii="Cascadia Code" w:eastAsia="Times New Roman" w:hAnsi="Cascadia Code" w:cs="Cascadia Code"/>
+          <w:i/>
+          <w:iCs/>
+          <w:color w:val="7F848E"/>
+          <w:kern w:val="0"/>
+          <w:sz w:val="18"/>
+          <w:szCs w:val="18"/>
+          <w:lang w:val="es-ES" w:eastAsia="es-ES"/>
+          <w14:ligatures w14:val="none"/>
+        </w:rPr>
+        <w:t>//Personajes de TV</w:t>
+      </w:r>
+    </w:p>
+    <w:p>
+      <w:pPr>
+        <w:shd w:val="clear" w:color="auto" w:fill="282C34"/>
+        <w:spacing w:after="0" w:line="285" w:lineRule="atLeast"/>
+        <w:rPr>
+          <w:rFonts w:ascii="Cascadia Code" w:eastAsia="Times New Roman" w:hAnsi="Cascadia Code" w:cs="Cascadia Code"/>
+          <w:color w:val="ABB2BF"/>
+          <w:kern w:val="0"/>
+          <w:sz w:val="18"/>
+          <w:szCs w:val="18"/>
+          <w:lang w:val="es-ES" w:eastAsia="es-ES"/>
+          <w14:ligatures w14:val="none"/>
+        </w:rPr>
+      </w:pPr>
+      <w:proofErr w:type="spellStart"/>
+      <w:r>
+        <w:rPr>
+          <w:rFonts w:ascii="Cascadia Code" w:eastAsia="Times New Roman" w:hAnsi="Cascadia Code" w:cs="Cascadia Code"/>
+          <w:color w:val="C678DD"/>
+          <w:kern w:val="0"/>
+          <w:sz w:val="18"/>
+          <w:szCs w:val="18"/>
+          <w:lang w:val="es-ES" w:eastAsia="es-ES"/>
+          <w14:ligatures w14:val="none"/>
+        </w:rPr>
+        <w:t>let</w:t>
+      </w:r>
+      <w:proofErr w:type="spellEnd"/>
+      <w:r>
+        <w:rPr>
+          <w:rFonts w:ascii="Cascadia Code" w:eastAsia="Times New Roman" w:hAnsi="Cascadia Code" w:cs="Cascadia Code"/>
+          <w:color w:val="ABB2BF"/>
+          <w:kern w:val="0"/>
+          <w:sz w:val="18"/>
+          <w:szCs w:val="18"/>
+          <w:lang w:val="es-ES" w:eastAsia="es-ES"/>
+          <w14:ligatures w14:val="none"/>
+        </w:rPr>
+        <w:t xml:space="preserve"> </w:t>
+      </w:r>
+      <w:r>
+        <w:rPr>
+          <w:rFonts w:ascii="Cascadia Code" w:eastAsia="Times New Roman" w:hAnsi="Cascadia Code" w:cs="Cascadia Code"/>
+          <w:color w:val="E06C75"/>
+          <w:kern w:val="0"/>
+          <w:sz w:val="18"/>
+          <w:szCs w:val="18"/>
+          <w:lang w:val="es-ES" w:eastAsia="es-ES"/>
+          <w14:ligatures w14:val="none"/>
+        </w:rPr>
+        <w:t>nombre</w:t>
+      </w:r>
+      <w:r>
+        <w:rPr>
+          <w:rFonts w:ascii="Cascadia Code" w:eastAsia="Times New Roman" w:hAnsi="Cascadia Code" w:cs="Cascadia Code"/>
+          <w:color w:val="ABB2BF"/>
+          <w:kern w:val="0"/>
+          <w:sz w:val="18"/>
+          <w:szCs w:val="18"/>
+          <w:lang w:val="es-ES" w:eastAsia="es-ES"/>
+          <w14:ligatures w14:val="none"/>
+        </w:rPr>
+        <w:t xml:space="preserve"> </w:t>
+      </w:r>
+      <w:r>
+        <w:rPr>
+          <w:rFonts w:ascii="Cascadia Code" w:eastAsia="Times New Roman" w:hAnsi="Cascadia Code" w:cs="Cascadia Code"/>
+          <w:color w:val="56B6C2"/>
+          <w:kern w:val="0"/>
+          <w:sz w:val="18"/>
+          <w:szCs w:val="18"/>
+          <w:lang w:val="es-ES" w:eastAsia="es-ES"/>
+          <w14:ligatures w14:val="none"/>
+        </w:rPr>
+        <w:t>=</w:t>
+      </w:r>
+      <w:r>
+        <w:rPr>
+          <w:rFonts w:ascii="Cascadia Code" w:eastAsia="Times New Roman" w:hAnsi="Cascadia Code" w:cs="Cascadia Code"/>
+          <w:color w:val="ABB2BF"/>
+          <w:kern w:val="0"/>
+          <w:sz w:val="18"/>
+          <w:szCs w:val="18"/>
+          <w:lang w:val="es-ES" w:eastAsia="es-ES"/>
+          <w14:ligatures w14:val="none"/>
+        </w:rPr>
+        <w:t xml:space="preserve"> </w:t>
+      </w:r>
+      <w:r>
+        <w:rPr>
+          <w:rFonts w:ascii="Cascadia Code" w:eastAsia="Times New Roman" w:hAnsi="Cascadia Code" w:cs="Cascadia Code"/>
+          <w:color w:val="98C379"/>
+          <w:kern w:val="0"/>
+          <w:sz w:val="18"/>
+          <w:szCs w:val="18"/>
+          <w:lang w:val="es-ES" w:eastAsia="es-ES"/>
+          <w14:ligatures w14:val="none"/>
+        </w:rPr>
+        <w:t xml:space="preserve">"Homero </w:t>
+      </w:r>
+      <w:proofErr w:type="spellStart"/>
+      <w:r>
+        <w:rPr>
+          <w:rFonts w:ascii="Cascadia Code" w:eastAsia="Times New Roman" w:hAnsi="Cascadia Code" w:cs="Cascadia Code"/>
+          <w:color w:val="98C379"/>
+          <w:kern w:val="0"/>
+          <w:sz w:val="18"/>
+          <w:szCs w:val="18"/>
+          <w:lang w:val="es-ES" w:eastAsia="es-ES"/>
+          <w14:ligatures w14:val="none"/>
+        </w:rPr>
+        <w:t>Simpsson</w:t>
+      </w:r>
+      <w:proofErr w:type="spellEnd"/>
+      <w:r>
+        <w:rPr>
+          <w:rFonts w:ascii="Cascadia Code" w:eastAsia="Times New Roman" w:hAnsi="Cascadia Code" w:cs="Cascadia Code"/>
+          <w:color w:val="98C379"/>
+          <w:kern w:val="0"/>
+          <w:sz w:val="18"/>
+          <w:szCs w:val="18"/>
+          <w:lang w:val="es-ES" w:eastAsia="es-ES"/>
+          <w14:ligatures w14:val="none"/>
+        </w:rPr>
+        <w:t>"</w:t>
+      </w:r>
+      <w:r>
+        <w:rPr>
+          <w:rFonts w:ascii="Cascadia Code" w:eastAsia="Times New Roman" w:hAnsi="Cascadia Code" w:cs="Cascadia Code"/>
+          <w:color w:val="ABB2BF"/>
+          <w:kern w:val="0"/>
+          <w:sz w:val="18"/>
+          <w:szCs w:val="18"/>
+          <w:lang w:val="es-ES" w:eastAsia="es-ES"/>
+          <w14:ligatures w14:val="none"/>
+        </w:rPr>
+        <w:t>;</w:t>
+      </w:r>
+    </w:p>
+    <w:p>
+      <w:pPr>
+        <w:shd w:val="clear" w:color="auto" w:fill="282C34"/>
+        <w:spacing w:after="0" w:line="285" w:lineRule="atLeast"/>
+        <w:rPr>
+          <w:rFonts w:ascii="Cascadia Code" w:eastAsia="Times New Roman" w:hAnsi="Cascadia Code" w:cs="Cascadia Code"/>
+          <w:color w:val="ABB2BF"/>
+          <w:kern w:val="0"/>
+          <w:sz w:val="18"/>
+          <w:szCs w:val="18"/>
+          <w:lang w:val="en-US" w:eastAsia="es-ES"/>
+          <w14:ligatures w14:val="none"/>
+        </w:rPr>
+      </w:pPr>
+      <w:r>
+        <w:rPr>
+          <w:rFonts w:ascii="Cascadia Code" w:eastAsia="Times New Roman" w:hAnsi="Cascadia Code" w:cs="Cascadia Code"/>
+          <w:color w:val="C678DD"/>
+          <w:kern w:val="0"/>
+          <w:sz w:val="18"/>
+          <w:szCs w:val="18"/>
+          <w:lang w:val="en-US" w:eastAsia="es-ES"/>
+          <w14:ligatures w14:val="none"/>
+        </w:rPr>
+        <w:t>let</w:t>
+      </w:r>
+      <w:r>
+        <w:rPr>
+          <w:rFonts w:ascii="Cascadia Code" w:eastAsia="Times New Roman" w:hAnsi="Cascadia Code" w:cs="Cascadia Code"/>
+          <w:color w:val="ABB2BF"/>
+          <w:kern w:val="0"/>
+          <w:sz w:val="18"/>
+          <w:szCs w:val="18"/>
+          <w:lang w:val="en-US" w:eastAsia="es-ES"/>
+          <w14:ligatures w14:val="none"/>
+        </w:rPr>
+        <w:t xml:space="preserve"> </w:t>
+      </w:r>
+      <w:r>
+        <w:rPr>
+          <w:rFonts w:ascii="Cascadia Code" w:eastAsia="Times New Roman" w:hAnsi="Cascadia Code" w:cs="Cascadia Code"/>
+          <w:color w:val="E06C75"/>
+          <w:kern w:val="0"/>
+          <w:sz w:val="18"/>
+          <w:szCs w:val="18"/>
+          <w:lang w:val="en-US" w:eastAsia="es-ES"/>
+          <w14:ligatures w14:val="none"/>
+        </w:rPr>
+        <w:t>anime</w:t>
+      </w:r>
+      <w:r>
+        <w:rPr>
+          <w:rFonts w:ascii="Cascadia Code" w:eastAsia="Times New Roman" w:hAnsi="Cascadia Code" w:cs="Cascadia Code"/>
+          <w:color w:val="ABB2BF"/>
+          <w:kern w:val="0"/>
+          <w:sz w:val="18"/>
+          <w:szCs w:val="18"/>
+          <w:lang w:val="en-US" w:eastAsia="es-ES"/>
+          <w14:ligatures w14:val="none"/>
+        </w:rPr>
+        <w:t xml:space="preserve"> </w:t>
+      </w:r>
+      <w:r>
+        <w:rPr>
+          <w:rFonts w:ascii="Cascadia Code" w:eastAsia="Times New Roman" w:hAnsi="Cascadia Code" w:cs="Cascadia Code"/>
+          <w:color w:val="56B6C2"/>
+          <w:kern w:val="0"/>
+          <w:sz w:val="18"/>
+          <w:szCs w:val="18"/>
+          <w:lang w:val="en-US" w:eastAsia="es-ES"/>
+          <w14:ligatures w14:val="none"/>
+        </w:rPr>
+        <w:t>=</w:t>
+      </w:r>
+      <w:r>
+        <w:rPr>
+          <w:rFonts w:ascii="Cascadia Code" w:eastAsia="Times New Roman" w:hAnsi="Cascadia Code" w:cs="Cascadia Code"/>
+          <w:color w:val="ABB2BF"/>
+          <w:kern w:val="0"/>
+          <w:sz w:val="18"/>
+          <w:szCs w:val="18"/>
+          <w:lang w:val="en-US" w:eastAsia="es-ES"/>
+          <w14:ligatures w14:val="none"/>
+        </w:rPr>
+        <w:t xml:space="preserve"> </w:t>
+      </w:r>
+      <w:r>
+        <w:rPr>
+          <w:rFonts w:ascii="Cascadia Code" w:eastAsia="Times New Roman" w:hAnsi="Cascadia Code" w:cs="Cascadia Code"/>
+          <w:color w:val="98C379"/>
+          <w:kern w:val="0"/>
+          <w:sz w:val="18"/>
+          <w:szCs w:val="18"/>
+          <w:lang w:val="en-US" w:eastAsia="es-ES"/>
+          <w14:ligatures w14:val="none"/>
+        </w:rPr>
+        <w:t>"</w:t>
+      </w:r>
+      <w:proofErr w:type="spellStart"/>
+      <w:r>
+        <w:rPr>
+          <w:rFonts w:ascii="Cascadia Code" w:eastAsia="Times New Roman" w:hAnsi="Cascadia Code" w:cs="Cascadia Code"/>
+          <w:color w:val="98C379"/>
+          <w:kern w:val="0"/>
+          <w:sz w:val="18"/>
+          <w:szCs w:val="18"/>
+          <w:lang w:val="en-US" w:eastAsia="es-ES"/>
+          <w14:ligatures w14:val="none"/>
+        </w:rPr>
+        <w:t>Animado</w:t>
+      </w:r>
+      <w:proofErr w:type="spellEnd"/>
+      <w:r>
+        <w:rPr>
+          <w:rFonts w:ascii="Cascadia Code" w:eastAsia="Times New Roman" w:hAnsi="Cascadia Code" w:cs="Cascadia Code"/>
+          <w:color w:val="98C379"/>
+          <w:kern w:val="0"/>
+          <w:sz w:val="18"/>
+          <w:szCs w:val="18"/>
+          <w:lang w:val="en-US" w:eastAsia="es-ES"/>
+          <w14:ligatures w14:val="none"/>
+        </w:rPr>
+        <w:t>"</w:t>
+      </w:r>
+      <w:r>
+        <w:rPr>
+          <w:rFonts w:ascii="Cascadia Code" w:eastAsia="Times New Roman" w:hAnsi="Cascadia Code" w:cs="Cascadia Code"/>
+          <w:color w:val="ABB2BF"/>
+          <w:kern w:val="0"/>
+          <w:sz w:val="18"/>
+          <w:szCs w:val="18"/>
+          <w:lang w:val="en-US" w:eastAsia="es-ES"/>
+          <w14:ligatures w14:val="none"/>
+        </w:rPr>
+        <w:t>;</w:t>
+      </w:r>
+    </w:p>
+    <w:p>
+      <w:pPr>
+        <w:shd w:val="clear" w:color="auto" w:fill="282C34"/>
+        <w:spacing w:after="0" w:line="285" w:lineRule="atLeast"/>
+        <w:rPr>
+          <w:rFonts w:ascii="Cascadia Code" w:eastAsia="Times New Roman" w:hAnsi="Cascadia Code" w:cs="Cascadia Code"/>
+          <w:color w:val="ABB2BF"/>
+          <w:kern w:val="0"/>
+          <w:sz w:val="18"/>
+          <w:szCs w:val="18"/>
+          <w:lang w:val="en-US" w:eastAsia="es-ES"/>
+          <w14:ligatures w14:val="none"/>
+        </w:rPr>
+      </w:pPr>
+      <w:r>
+        <w:rPr>
+          <w:rFonts w:ascii="Cascadia Code" w:eastAsia="Times New Roman" w:hAnsi="Cascadia Code" w:cs="Cascadia Code"/>
+          <w:color w:val="C678DD"/>
+          <w:kern w:val="0"/>
+          <w:sz w:val="18"/>
+          <w:szCs w:val="18"/>
+          <w:lang w:val="en-US" w:eastAsia="es-ES"/>
+          <w14:ligatures w14:val="none"/>
+        </w:rPr>
+        <w:t>let</w:t>
+      </w:r>
+      <w:r>
+        <w:rPr>
+          <w:rFonts w:ascii="Cascadia Code" w:eastAsia="Times New Roman" w:hAnsi="Cascadia Code" w:cs="Cascadia Code"/>
+          <w:color w:val="ABB2BF"/>
+          <w:kern w:val="0"/>
+          <w:sz w:val="18"/>
+          <w:szCs w:val="18"/>
+          <w:lang w:val="en-US" w:eastAsia="es-ES"/>
+          <w14:ligatures w14:val="none"/>
+        </w:rPr>
+        <w:t xml:space="preserve"> </w:t>
+      </w:r>
+      <w:proofErr w:type="spellStart"/>
+      <w:r>
+        <w:rPr>
+          <w:rFonts w:ascii="Cascadia Code" w:eastAsia="Times New Roman" w:hAnsi="Cascadia Code" w:cs="Cascadia Code"/>
+          <w:color w:val="E06C75"/>
+          <w:kern w:val="0"/>
+          <w:sz w:val="18"/>
+          <w:szCs w:val="18"/>
+          <w:lang w:val="en-US" w:eastAsia="es-ES"/>
+          <w14:ligatures w14:val="none"/>
+        </w:rPr>
+        <w:t>edad</w:t>
+      </w:r>
+      <w:proofErr w:type="spellEnd"/>
+      <w:r>
+        <w:rPr>
+          <w:rFonts w:ascii="Cascadia Code" w:eastAsia="Times New Roman" w:hAnsi="Cascadia Code" w:cs="Cascadia Code"/>
+          <w:color w:val="ABB2BF"/>
+          <w:kern w:val="0"/>
+          <w:sz w:val="18"/>
+          <w:szCs w:val="18"/>
+          <w:lang w:val="en-US" w:eastAsia="es-ES"/>
+          <w14:ligatures w14:val="none"/>
+        </w:rPr>
+        <w:t xml:space="preserve"> </w:t>
+      </w:r>
+      <w:r>
+        <w:rPr>
+          <w:rFonts w:ascii="Cascadia Code" w:eastAsia="Times New Roman" w:hAnsi="Cascadia Code" w:cs="Cascadia Code"/>
+          <w:color w:val="56B6C2"/>
+          <w:kern w:val="0"/>
+          <w:sz w:val="18"/>
+          <w:szCs w:val="18"/>
+          <w:lang w:val="en-US" w:eastAsia="es-ES"/>
+          <w14:ligatures w14:val="none"/>
+        </w:rPr>
+        <w:t>=</w:t>
+      </w:r>
+      <w:r>
+        <w:rPr>
+          <w:rFonts w:ascii="Cascadia Code" w:eastAsia="Times New Roman" w:hAnsi="Cascadia Code" w:cs="Cascadia Code"/>
+          <w:color w:val="ABB2BF"/>
+          <w:kern w:val="0"/>
+          <w:sz w:val="18"/>
+          <w:szCs w:val="18"/>
+          <w:lang w:val="en-US" w:eastAsia="es-ES"/>
+          <w14:ligatures w14:val="none"/>
+        </w:rPr>
+        <w:t xml:space="preserve"> </w:t>
+      </w:r>
+      <w:r>
+        <w:rPr>
+          <w:rFonts w:ascii="Cascadia Code" w:eastAsia="Times New Roman" w:hAnsi="Cascadia Code" w:cs="Cascadia Code"/>
+          <w:color w:val="D19A66"/>
+          <w:kern w:val="0"/>
+          <w:sz w:val="18"/>
+          <w:szCs w:val="18"/>
+          <w:lang w:val="en-US" w:eastAsia="es-ES"/>
+          <w14:ligatures w14:val="none"/>
+        </w:rPr>
+        <w:t>45</w:t>
+      </w:r>
+      <w:r>
+        <w:rPr>
+          <w:rFonts w:ascii="Cascadia Code" w:eastAsia="Times New Roman" w:hAnsi="Cascadia Code" w:cs="Cascadia Code"/>
+          <w:color w:val="ABB2BF"/>
+          <w:kern w:val="0"/>
+          <w:sz w:val="18"/>
+          <w:szCs w:val="18"/>
+          <w:lang w:val="en-US" w:eastAsia="es-ES"/>
+          <w14:ligatures w14:val="none"/>
+        </w:rPr>
+        <w:t>;</w:t>
+      </w:r>
+    </w:p>
+    <w:p>
+      <w:pPr>
+        <w:shd w:val="clear" w:color="auto" w:fill="282C34"/>
+        <w:spacing w:after="0" w:line="285" w:lineRule="atLeast"/>
+        <w:rPr>
+          <w:rFonts w:ascii="Cascadia Code" w:eastAsia="Times New Roman" w:hAnsi="Cascadia Code" w:cs="Cascadia Code"/>
+          <w:color w:val="ABB2BF"/>
+          <w:kern w:val="0"/>
+          <w:sz w:val="18"/>
+          <w:szCs w:val="18"/>
+          <w:lang w:val="en-US" w:eastAsia="es-ES"/>
+          <w14:ligatures w14:val="none"/>
+        </w:rPr>
+      </w:pPr>
+    </w:p>
+    <w:p>
+      <w:pPr>
+        <w:shd w:val="clear" w:color="auto" w:fill="282C34"/>
+        <w:spacing w:after="0" w:line="285" w:lineRule="atLeast"/>
+        <w:rPr>
+          <w:rFonts w:ascii="Cascadia Code" w:eastAsia="Times New Roman" w:hAnsi="Cascadia Code" w:cs="Cascadia Code"/>
+          <w:color w:val="ABB2BF"/>
+          <w:kern w:val="0"/>
+          <w:sz w:val="18"/>
+          <w:szCs w:val="18"/>
+          <w:lang w:val="es-ES" w:eastAsia="es-ES"/>
+          <w14:ligatures w14:val="none"/>
+        </w:rPr>
+      </w:pPr>
+      <w:proofErr w:type="spellStart"/>
+      <w:r>
+        <w:rPr>
+          <w:rFonts w:ascii="Cascadia Code" w:eastAsia="Times New Roman" w:hAnsi="Cascadia Code" w:cs="Cascadia Code"/>
+          <w:color w:val="C678DD"/>
+          <w:kern w:val="0"/>
+          <w:sz w:val="18"/>
+          <w:szCs w:val="18"/>
+          <w:lang w:val="es-ES" w:eastAsia="es-ES"/>
+          <w14:ligatures w14:val="none"/>
+        </w:rPr>
+        <w:t>let</w:t>
+      </w:r>
+      <w:proofErr w:type="spellEnd"/>
+      <w:r>
+        <w:rPr>
+          <w:rFonts w:ascii="Cascadia Code" w:eastAsia="Times New Roman" w:hAnsi="Cascadia Code" w:cs="Cascadia Code"/>
+          <w:color w:val="ABB2BF"/>
+          <w:kern w:val="0"/>
+          <w:sz w:val="18"/>
+          <w:szCs w:val="18"/>
+          <w:lang w:val="es-ES" w:eastAsia="es-ES"/>
+          <w14:ligatures w14:val="none"/>
+        </w:rPr>
+        <w:t xml:space="preserve"> </w:t>
+      </w:r>
+      <w:r>
+        <w:rPr>
+          <w:rFonts w:ascii="Cascadia Code" w:eastAsia="Times New Roman" w:hAnsi="Cascadia Code" w:cs="Cascadia Code"/>
+          <w:color w:val="E06C75"/>
+          <w:kern w:val="0"/>
+          <w:sz w:val="18"/>
+          <w:szCs w:val="18"/>
+          <w:lang w:val="es-ES" w:eastAsia="es-ES"/>
+          <w14:ligatures w14:val="none"/>
+        </w:rPr>
+        <w:t>personaje</w:t>
+      </w:r>
+      <w:r>
+        <w:rPr>
+          <w:rFonts w:ascii="Cascadia Code" w:eastAsia="Times New Roman" w:hAnsi="Cascadia Code" w:cs="Cascadia Code"/>
+          <w:color w:val="ABB2BF"/>
+          <w:kern w:val="0"/>
+          <w:sz w:val="18"/>
+          <w:szCs w:val="18"/>
+          <w:lang w:val="es-ES" w:eastAsia="es-ES"/>
+          <w14:ligatures w14:val="none"/>
+        </w:rPr>
+        <w:t xml:space="preserve"> </w:t>
+      </w:r>
+      <w:r>
+        <w:rPr>
+          <w:rFonts w:ascii="Cascadia Code" w:eastAsia="Times New Roman" w:hAnsi="Cascadia Code" w:cs="Cascadia Code"/>
+          <w:color w:val="56B6C2"/>
+          <w:kern w:val="0"/>
+          <w:sz w:val="18"/>
+          <w:szCs w:val="18"/>
+          <w:lang w:val="es-ES" w:eastAsia="es-ES"/>
+          <w14:ligatures w14:val="none"/>
+        </w:rPr>
+        <w:t>=</w:t>
+      </w:r>
+      <w:r>
+        <w:rPr>
+          <w:rFonts w:ascii="Cascadia Code" w:eastAsia="Times New Roman" w:hAnsi="Cascadia Code" w:cs="Cascadia Code"/>
+          <w:color w:val="ABB2BF"/>
+          <w:kern w:val="0"/>
+          <w:sz w:val="18"/>
+          <w:szCs w:val="18"/>
+          <w:lang w:val="es-ES" w:eastAsia="es-ES"/>
+          <w14:ligatures w14:val="none"/>
+        </w:rPr>
+        <w:t xml:space="preserve"> {</w:t>
+      </w:r>
+    </w:p>
+    <w:p>
+      <w:pPr>
+        <w:shd w:val="clear" w:color="auto" w:fill="282C34"/>
+        <w:spacing w:after="0" w:line="285" w:lineRule="atLeast"/>
+        <w:rPr>
+          <w:rFonts w:ascii="Cascadia Code" w:eastAsia="Times New Roman" w:hAnsi="Cascadia Code" w:cs="Cascadia Code"/>
+          <w:color w:val="ABB2BF"/>
+          <w:kern w:val="0"/>
+          <w:sz w:val="18"/>
+          <w:szCs w:val="18"/>
+          <w:lang w:val="es-ES" w:eastAsia="es-ES"/>
+          <w14:ligatures w14:val="none"/>
+        </w:rPr>
+      </w:pPr>
+      <w:r>
+        <w:rPr>
+          <w:rFonts w:ascii="Cascadia Code" w:eastAsia="Times New Roman" w:hAnsi="Cascadia Code" w:cs="Cascadia Code"/>
+          <w:color w:val="ABB2BF"/>
+          <w:kern w:val="0"/>
+          <w:sz w:val="18"/>
+          <w:szCs w:val="18"/>
+          <w:lang w:val="es-ES" w:eastAsia="es-ES"/>
+          <w14:ligatures w14:val="none"/>
+        </w:rPr>
+        <w:t xml:space="preserve">    </w:t>
+      </w:r>
+      <w:r>
+        <w:rPr>
+          <w:rFonts w:ascii="Cascadia Code" w:eastAsia="Times New Roman" w:hAnsi="Cascadia Code" w:cs="Cascadia Code"/>
+          <w:color w:val="E06C75"/>
+          <w:kern w:val="0"/>
+          <w:sz w:val="18"/>
+          <w:szCs w:val="18"/>
+          <w:lang w:val="es-ES" w:eastAsia="es-ES"/>
+          <w14:ligatures w14:val="none"/>
+        </w:rPr>
+        <w:t>nombre</w:t>
+      </w:r>
+      <w:r>
+        <w:rPr>
+          <w:rFonts w:ascii="Cascadia Code" w:eastAsia="Times New Roman" w:hAnsi="Cascadia Code" w:cs="Cascadia Code"/>
+          <w:color w:val="ABB2BF"/>
+          <w:kern w:val="0"/>
+          <w:sz w:val="18"/>
+          <w:szCs w:val="18"/>
+          <w:lang w:val="es-ES" w:eastAsia="es-ES"/>
+          <w14:ligatures w14:val="none"/>
+        </w:rPr>
+        <w:t xml:space="preserve">: </w:t>
+      </w:r>
+      <w:r>
+        <w:rPr>
+          <w:rFonts w:ascii="Cascadia Code" w:eastAsia="Times New Roman" w:hAnsi="Cascadia Code" w:cs="Cascadia Code"/>
+          <w:color w:val="98C379"/>
+          <w:kern w:val="0"/>
+          <w:sz w:val="18"/>
+          <w:szCs w:val="18"/>
+          <w:lang w:val="es-ES" w:eastAsia="es-ES"/>
+          <w14:ligatures w14:val="none"/>
+        </w:rPr>
+        <w:t xml:space="preserve">"Homero </w:t>
+      </w:r>
+      <w:proofErr w:type="spellStart"/>
+      <w:r>
+        <w:rPr>
+          <w:rFonts w:ascii="Cascadia Code" w:eastAsia="Times New Roman" w:hAnsi="Cascadia Code" w:cs="Cascadia Code"/>
+          <w:color w:val="98C379"/>
+          <w:kern w:val="0"/>
+          <w:sz w:val="18"/>
+          <w:szCs w:val="18"/>
+          <w:lang w:val="es-ES" w:eastAsia="es-ES"/>
+          <w14:ligatures w14:val="none"/>
+        </w:rPr>
+        <w:t>Simpsson</w:t>
+      </w:r>
+      <w:proofErr w:type="spellEnd"/>
+      <w:r>
+        <w:rPr>
+          <w:rFonts w:ascii="Cascadia Code" w:eastAsia="Times New Roman" w:hAnsi="Cascadia Code" w:cs="Cascadia Code"/>
+          <w:color w:val="98C379"/>
+          <w:kern w:val="0"/>
+          <w:sz w:val="18"/>
+          <w:szCs w:val="18"/>
+          <w:lang w:val="es-ES" w:eastAsia="es-ES"/>
+          <w14:ligatures w14:val="none"/>
+        </w:rPr>
+        <w:t>"</w:t>
+      </w:r>
+      <w:r>
+        <w:rPr>
+          <w:rFonts w:ascii="Cascadia Code" w:eastAsia="Times New Roman" w:hAnsi="Cascadia Code" w:cs="Cascadia Code"/>
+          <w:color w:val="ABB2BF"/>
+          <w:kern w:val="0"/>
+          <w:sz w:val="18"/>
+          <w:szCs w:val="18"/>
+          <w:lang w:val="es-ES" w:eastAsia="es-ES"/>
+          <w14:ligatures w14:val="none"/>
+        </w:rPr>
+        <w:t>,    </w:t>
+      </w:r>
+      <w:r>
+        <w:rPr>
+          <w:rFonts w:ascii="Cascadia Code" w:eastAsia="Times New Roman" w:hAnsi="Cascadia Code" w:cs="Cascadia Code"/>
+          <w:i/>
+          <w:iCs/>
+          <w:color w:val="7F848E"/>
+          <w:kern w:val="0"/>
+          <w:sz w:val="18"/>
+          <w:szCs w:val="18"/>
+          <w:lang w:val="es-ES" w:eastAsia="es-ES"/>
+          <w14:ligatures w14:val="none"/>
+        </w:rPr>
+        <w:t>// par llave-valor, atributo, propiedad.</w:t>
+      </w:r>
+    </w:p>
+    <w:p>
+      <w:pPr>
+        <w:shd w:val="clear" w:color="auto" w:fill="282C34"/>
+        <w:spacing w:after="0" w:line="285" w:lineRule="atLeast"/>
+        <w:rPr>
+          <w:rFonts w:ascii="Cascadia Code" w:eastAsia="Times New Roman" w:hAnsi="Cascadia Code" w:cs="Cascadia Code"/>
+          <w:color w:val="ABB2BF"/>
+          <w:kern w:val="0"/>
+          <w:sz w:val="18"/>
+          <w:szCs w:val="18"/>
+          <w:lang w:val="es-ES" w:eastAsia="es-ES"/>
+          <w14:ligatures w14:val="none"/>
+        </w:rPr>
+      </w:pPr>
+      <w:r>
+        <w:rPr>
+          <w:rFonts w:ascii="Cascadia Code" w:eastAsia="Times New Roman" w:hAnsi="Cascadia Code" w:cs="Cascadia Code"/>
+          <w:color w:val="ABB2BF"/>
+          <w:kern w:val="0"/>
+          <w:sz w:val="18"/>
+          <w:szCs w:val="18"/>
+          <w:lang w:val="es-ES" w:eastAsia="es-ES"/>
+          <w14:ligatures w14:val="none"/>
+        </w:rPr>
+        <w:t xml:space="preserve">    </w:t>
+      </w:r>
+      <w:r>
+        <w:rPr>
+          <w:rFonts w:ascii="Cascadia Code" w:eastAsia="Times New Roman" w:hAnsi="Cascadia Code" w:cs="Cascadia Code"/>
+          <w:color w:val="E06C75"/>
+          <w:kern w:val="0"/>
+          <w:sz w:val="18"/>
+          <w:szCs w:val="18"/>
+          <w:lang w:val="es-ES" w:eastAsia="es-ES"/>
+          <w14:ligatures w14:val="none"/>
+        </w:rPr>
+        <w:t>anime</w:t>
+      </w:r>
+      <w:r>
+        <w:rPr>
+          <w:rFonts w:ascii="Cascadia Code" w:eastAsia="Times New Roman" w:hAnsi="Cascadia Code" w:cs="Cascadia Code"/>
+          <w:color w:val="ABB2BF"/>
+          <w:kern w:val="0"/>
+          <w:sz w:val="18"/>
+          <w:szCs w:val="18"/>
+          <w:lang w:val="es-ES" w:eastAsia="es-ES"/>
+          <w14:ligatures w14:val="none"/>
+        </w:rPr>
+        <w:t xml:space="preserve">: </w:t>
+      </w:r>
+      <w:r>
+        <w:rPr>
+          <w:rFonts w:ascii="Cascadia Code" w:eastAsia="Times New Roman" w:hAnsi="Cascadia Code" w:cs="Cascadia Code"/>
+          <w:color w:val="98C379"/>
+          <w:kern w:val="0"/>
+          <w:sz w:val="18"/>
+          <w:szCs w:val="18"/>
+          <w:lang w:val="es-ES" w:eastAsia="es-ES"/>
+          <w14:ligatures w14:val="none"/>
+        </w:rPr>
+        <w:t>"Animado"</w:t>
+      </w:r>
+      <w:r>
+        <w:rPr>
+          <w:rFonts w:ascii="Cascadia Code" w:eastAsia="Times New Roman" w:hAnsi="Cascadia Code" w:cs="Cascadia Code"/>
+          <w:color w:val="ABB2BF"/>
+          <w:kern w:val="0"/>
+          <w:sz w:val="18"/>
+          <w:szCs w:val="18"/>
+          <w:lang w:val="es-ES" w:eastAsia="es-ES"/>
+          <w14:ligatures w14:val="none"/>
+        </w:rPr>
+        <w:t>,</w:t>
+      </w:r>
+    </w:p>
+    <w:p>
+      <w:pPr>
+        <w:shd w:val="clear" w:color="auto" w:fill="282C34"/>
+        <w:spacing w:after="0" w:line="285" w:lineRule="atLeast"/>
+        <w:rPr>
+          <w:rFonts w:ascii="Cascadia Code" w:eastAsia="Times New Roman" w:hAnsi="Cascadia Code" w:cs="Cascadia Code"/>
+          <w:color w:val="ABB2BF"/>
+          <w:kern w:val="0"/>
+          <w:sz w:val="18"/>
+          <w:szCs w:val="18"/>
+          <w:lang w:val="es-ES" w:eastAsia="es-ES"/>
+          <w14:ligatures w14:val="none"/>
+        </w:rPr>
+      </w:pPr>
+      <w:r>
+        <w:rPr>
+          <w:rFonts w:ascii="Cascadia Code" w:eastAsia="Times New Roman" w:hAnsi="Cascadia Code" w:cs="Cascadia Code"/>
+          <w:color w:val="ABB2BF"/>
+          <w:kern w:val="0"/>
+          <w:sz w:val="18"/>
+          <w:szCs w:val="18"/>
+          <w:lang w:val="es-ES" w:eastAsia="es-ES"/>
+          <w14:ligatures w14:val="none"/>
+        </w:rPr>
+        <w:t xml:space="preserve">    </w:t>
+      </w:r>
+      <w:r>
+        <w:rPr>
+          <w:rFonts w:ascii="Cascadia Code" w:eastAsia="Times New Roman" w:hAnsi="Cascadia Code" w:cs="Cascadia Code"/>
+          <w:color w:val="E06C75"/>
+          <w:kern w:val="0"/>
+          <w:sz w:val="18"/>
+          <w:szCs w:val="18"/>
+          <w:lang w:val="es-ES" w:eastAsia="es-ES"/>
+          <w14:ligatures w14:val="none"/>
+        </w:rPr>
+        <w:t>edad</w:t>
+      </w:r>
+      <w:r>
+        <w:rPr>
+          <w:rFonts w:ascii="Cascadia Code" w:eastAsia="Times New Roman" w:hAnsi="Cascadia Code" w:cs="Cascadia Code"/>
+          <w:color w:val="ABB2BF"/>
+          <w:kern w:val="0"/>
+          <w:sz w:val="18"/>
+          <w:szCs w:val="18"/>
+          <w:lang w:val="es-ES" w:eastAsia="es-ES"/>
+          <w14:ligatures w14:val="none"/>
+        </w:rPr>
+        <w:t xml:space="preserve">: </w:t>
+      </w:r>
+      <w:r>
+        <w:rPr>
+          <w:rFonts w:ascii="Cascadia Code" w:eastAsia="Times New Roman" w:hAnsi="Cascadia Code" w:cs="Cascadia Code"/>
+          <w:color w:val="D19A66"/>
+          <w:kern w:val="0"/>
+          <w:sz w:val="18"/>
+          <w:szCs w:val="18"/>
+          <w:lang w:val="es-ES" w:eastAsia="es-ES"/>
+          <w14:ligatures w14:val="none"/>
+        </w:rPr>
+        <w:t>45</w:t>
+      </w:r>
+      <w:r>
+        <w:rPr>
+          <w:rFonts w:ascii="Cascadia Code" w:eastAsia="Times New Roman" w:hAnsi="Cascadia Code" w:cs="Cascadia Code"/>
+          <w:color w:val="ABB2BF"/>
+          <w:kern w:val="0"/>
+          <w:sz w:val="18"/>
+          <w:szCs w:val="18"/>
+          <w:lang w:val="es-ES" w:eastAsia="es-ES"/>
+          <w14:ligatures w14:val="none"/>
+        </w:rPr>
+        <w:t xml:space="preserve">,       </w:t>
+      </w:r>
+      <w:r>
+        <w:rPr>
+          <w:rFonts w:ascii="Cascadia Code" w:eastAsia="Times New Roman" w:hAnsi="Cascadia Code" w:cs="Cascadia Code"/>
+          <w:i/>
+          <w:iCs/>
+          <w:color w:val="7F848E"/>
+          <w:kern w:val="0"/>
+          <w:sz w:val="18"/>
+          <w:szCs w:val="18"/>
+          <w:lang w:val="es-ES" w:eastAsia="es-ES"/>
+          <w14:ligatures w14:val="none"/>
+        </w:rPr>
+        <w:t>//recomendable la coma al final de cada propiedad</w:t>
+      </w:r>
+    </w:p>
+    <w:p>
+      <w:pPr>
+        <w:shd w:val="clear" w:color="auto" w:fill="282C34"/>
+        <w:spacing w:after="0" w:line="285" w:lineRule="atLeast"/>
+        <w:rPr>
+          <w:rFonts w:ascii="Cascadia Code" w:eastAsia="Times New Roman" w:hAnsi="Cascadia Code" w:cs="Cascadia Code"/>
+          <w:color w:val="ABB2BF"/>
+          <w:kern w:val="0"/>
+          <w:sz w:val="18"/>
+          <w:szCs w:val="18"/>
+          <w:lang w:val="es-ES" w:eastAsia="es-ES"/>
+          <w14:ligatures w14:val="none"/>
+        </w:rPr>
+      </w:pPr>
+      <w:r>
+        <w:rPr>
+          <w:rFonts w:ascii="Cascadia Code" w:eastAsia="Times New Roman" w:hAnsi="Cascadia Code" w:cs="Cascadia Code"/>
+          <w:color w:val="ABB2BF"/>
+          <w:kern w:val="0"/>
+          <w:sz w:val="18"/>
+          <w:szCs w:val="18"/>
+          <w:lang w:val="es-ES" w:eastAsia="es-ES"/>
+          <w14:ligatures w14:val="none"/>
+        </w:rPr>
+        <w:t>};</w:t>
+      </w:r>
+    </w:p>
+    <w:p>
+      <w:pPr>
+        <w:rPr>
+          <w:lang w:val="es-ES"/>
+        </w:rPr>
+      </w:pPr>
+    </w:p>
+    <w:p>
+      <w:pPr>
+        <w:rPr>
+          <w:lang w:val="es-ES"/>
+        </w:rPr>
+      </w:pPr>
+      <w:r>
+        <w:rPr>
+          <w:lang w:val="es-ES"/>
+        </w:rPr>
+        <w:t xml:space="preserve">La fila completa -&gt; </w:t>
+      </w:r>
+      <w:r>
+        <w:rPr>
+          <w:lang w:val="es-ES"/>
+        </w:rPr>
+        <w:t>nombre: “</w:t>
+      </w:r>
+      <w:proofErr w:type="spellStart"/>
+      <w:r>
+        <w:rPr>
+          <w:lang w:val="es-ES"/>
+        </w:rPr>
+        <w:t>Tanjiro</w:t>
+      </w:r>
+      <w:proofErr w:type="spellEnd"/>
+      <w:r>
+        <w:rPr>
+          <w:lang w:val="es-ES"/>
+        </w:rPr>
+        <w:t>”,</w:t>
+      </w:r>
+      <w:r>
+        <w:rPr>
+          <w:lang w:val="es-ES"/>
+        </w:rPr>
+        <w:t xml:space="preserve"> se lo conoce como par llave-valor, atributo, propiedad.</w:t>
+      </w:r>
     </w:p>
     <w:p>
       <w:pPr>
@@ -1266,8 +2173,267 @@
           <w:bCs/>
           <w:lang w:val="es-ES"/>
         </w:rPr>
-        <w:t>Términos Interesantes</w:t>
-      </w:r>
+        <w:t>Para acceder a una sola propiedad se usa el punto:</w:t>
+      </w:r>
+    </w:p>
+    <w:p>
+      <w:pPr>
+        <w:shd w:val="clear" w:color="auto" w:fill="282C34"/>
+        <w:spacing w:after="0" w:line="285" w:lineRule="atLeast"/>
+        <w:rPr>
+          <w:rFonts w:ascii="Cascadia Code" w:eastAsia="Times New Roman" w:hAnsi="Cascadia Code" w:cs="Cascadia Code"/>
+          <w:color w:val="ABB2BF"/>
+          <w:kern w:val="0"/>
+          <w:sz w:val="18"/>
+          <w:szCs w:val="18"/>
+          <w:lang w:val="es-ES" w:eastAsia="es-ES"/>
+          <w14:ligatures w14:val="none"/>
+        </w:rPr>
+      </w:pPr>
+      <w:r>
+        <w:rPr>
+          <w:rFonts w:ascii="Cascadia Code" w:eastAsia="Times New Roman" w:hAnsi="Cascadia Code" w:cs="Cascadia Code"/>
+          <w:color w:val="E5C07B"/>
+          <w:kern w:val="0"/>
+          <w:sz w:val="18"/>
+          <w:szCs w:val="18"/>
+          <w:lang w:val="es-ES" w:eastAsia="es-ES"/>
+          <w14:ligatures w14:val="none"/>
+        </w:rPr>
+        <w:t>console</w:t>
+      </w:r>
+      <w:r>
+        <w:rPr>
+          <w:rFonts w:ascii="Cascadia Code" w:eastAsia="Times New Roman" w:hAnsi="Cascadia Code" w:cs="Cascadia Code"/>
+          <w:color w:val="ABB2BF"/>
+          <w:kern w:val="0"/>
+          <w:sz w:val="18"/>
+          <w:szCs w:val="18"/>
+          <w:lang w:val="es-ES" w:eastAsia="es-ES"/>
+          <w14:ligatures w14:val="none"/>
+        </w:rPr>
+        <w:t>.</w:t>
+      </w:r>
+      <w:r>
+        <w:rPr>
+          <w:rFonts w:ascii="Cascadia Code" w:eastAsia="Times New Roman" w:hAnsi="Cascadia Code" w:cs="Cascadia Code"/>
+          <w:color w:val="61AFEF"/>
+          <w:kern w:val="0"/>
+          <w:sz w:val="18"/>
+          <w:szCs w:val="18"/>
+          <w:lang w:val="es-ES" w:eastAsia="es-ES"/>
+          <w14:ligatures w14:val="none"/>
+        </w:rPr>
+        <w:t>log</w:t>
+      </w:r>
+      <w:r>
+        <w:rPr>
+          <w:rFonts w:ascii="Cascadia Code" w:eastAsia="Times New Roman" w:hAnsi="Cascadia Code" w:cs="Cascadia Code"/>
+          <w:color w:val="ABB2BF"/>
+          <w:kern w:val="0"/>
+          <w:sz w:val="18"/>
+          <w:szCs w:val="18"/>
+          <w:lang w:val="es-ES" w:eastAsia="es-ES"/>
+          <w14:ligatures w14:val="none"/>
+        </w:rPr>
+        <w:t>(</w:t>
+      </w:r>
+      <w:proofErr w:type="spellStart"/>
+      <w:r>
+        <w:rPr>
+          <w:rFonts w:ascii="Cascadia Code" w:eastAsia="Times New Roman" w:hAnsi="Cascadia Code" w:cs="Cascadia Code"/>
+          <w:color w:val="E06C75"/>
+          <w:kern w:val="0"/>
+          <w:sz w:val="18"/>
+          <w:szCs w:val="18"/>
+          <w:lang w:val="es-ES" w:eastAsia="es-ES"/>
+          <w14:ligatures w14:val="none"/>
+        </w:rPr>
+        <w:t>personaje</w:t>
+      </w:r>
+      <w:r>
+        <w:rPr>
+          <w:rFonts w:ascii="Cascadia Code" w:eastAsia="Times New Roman" w:hAnsi="Cascadia Code" w:cs="Cascadia Code"/>
+          <w:color w:val="ABB2BF"/>
+          <w:kern w:val="0"/>
+          <w:sz w:val="18"/>
+          <w:szCs w:val="18"/>
+          <w:lang w:val="es-ES" w:eastAsia="es-ES"/>
+          <w14:ligatures w14:val="none"/>
+        </w:rPr>
+        <w:t>.</w:t>
+      </w:r>
+      <w:r>
+        <w:rPr>
+          <w:rFonts w:ascii="Cascadia Code" w:eastAsia="Times New Roman" w:hAnsi="Cascadia Code" w:cs="Cascadia Code"/>
+          <w:color w:val="E06C75"/>
+          <w:kern w:val="0"/>
+          <w:sz w:val="18"/>
+          <w:szCs w:val="18"/>
+          <w:lang w:val="es-ES" w:eastAsia="es-ES"/>
+          <w14:ligatures w14:val="none"/>
+        </w:rPr>
+        <w:t>nombre</w:t>
+      </w:r>
+      <w:proofErr w:type="spellEnd"/>
+      <w:r>
+        <w:rPr>
+          <w:rFonts w:ascii="Cascadia Code" w:eastAsia="Times New Roman" w:hAnsi="Cascadia Code" w:cs="Cascadia Code"/>
+          <w:color w:val="ABB2BF"/>
+          <w:kern w:val="0"/>
+          <w:sz w:val="18"/>
+          <w:szCs w:val="18"/>
+          <w:lang w:val="es-ES" w:eastAsia="es-ES"/>
+          <w14:ligatures w14:val="none"/>
+        </w:rPr>
+        <w:t>);  </w:t>
+      </w:r>
+      <w:r>
+        <w:rPr>
+          <w:rFonts w:ascii="Cascadia Code" w:eastAsia="Times New Roman" w:hAnsi="Cascadia Code" w:cs="Cascadia Code"/>
+          <w:i/>
+          <w:iCs/>
+          <w:color w:val="7F848E"/>
+          <w:kern w:val="0"/>
+          <w:sz w:val="18"/>
+          <w:szCs w:val="18"/>
+          <w:lang w:val="es-ES" w:eastAsia="es-ES"/>
+          <w14:ligatures w14:val="none"/>
+        </w:rPr>
+        <w:t>//para acceder a una propiedad de un objeto se usa el punto.</w:t>
+      </w:r>
+    </w:p>
+    <w:p>
+      <w:pPr>
+        <w:shd w:val="clear" w:color="auto" w:fill="282C34"/>
+        <w:spacing w:after="0" w:line="285" w:lineRule="atLeast"/>
+        <w:rPr>
+          <w:rFonts w:ascii="Cascadia Code" w:eastAsia="Times New Roman" w:hAnsi="Cascadia Code" w:cs="Cascadia Code"/>
+          <w:color w:val="ABB2BF"/>
+          <w:kern w:val="0"/>
+          <w:sz w:val="18"/>
+          <w:szCs w:val="18"/>
+          <w:lang w:val="es-ES" w:eastAsia="es-ES"/>
+          <w14:ligatures w14:val="none"/>
+        </w:rPr>
+      </w:pPr>
+      <w:r>
+        <w:rPr>
+          <w:rFonts w:ascii="Cascadia Code" w:eastAsia="Times New Roman" w:hAnsi="Cascadia Code" w:cs="Cascadia Code"/>
+          <w:color w:val="E5C07B"/>
+          <w:kern w:val="0"/>
+          <w:sz w:val="18"/>
+          <w:szCs w:val="18"/>
+          <w:lang w:val="es-ES" w:eastAsia="es-ES"/>
+          <w14:ligatures w14:val="none"/>
+        </w:rPr>
+        <w:t>console</w:t>
+      </w:r>
+      <w:r>
+        <w:rPr>
+          <w:rFonts w:ascii="Cascadia Code" w:eastAsia="Times New Roman" w:hAnsi="Cascadia Code" w:cs="Cascadia Code"/>
+          <w:color w:val="ABB2BF"/>
+          <w:kern w:val="0"/>
+          <w:sz w:val="18"/>
+          <w:szCs w:val="18"/>
+          <w:lang w:val="es-ES" w:eastAsia="es-ES"/>
+          <w14:ligatures w14:val="none"/>
+        </w:rPr>
+        <w:t>.</w:t>
+      </w:r>
+      <w:r>
+        <w:rPr>
+          <w:rFonts w:ascii="Cascadia Code" w:eastAsia="Times New Roman" w:hAnsi="Cascadia Code" w:cs="Cascadia Code"/>
+          <w:color w:val="61AFEF"/>
+          <w:kern w:val="0"/>
+          <w:sz w:val="18"/>
+          <w:szCs w:val="18"/>
+          <w:lang w:val="es-ES" w:eastAsia="es-ES"/>
+          <w14:ligatures w14:val="none"/>
+        </w:rPr>
+        <w:t>log</w:t>
+      </w:r>
+      <w:r>
+        <w:rPr>
+          <w:rFonts w:ascii="Cascadia Code" w:eastAsia="Times New Roman" w:hAnsi="Cascadia Code" w:cs="Cascadia Code"/>
+          <w:color w:val="ABB2BF"/>
+          <w:kern w:val="0"/>
+          <w:sz w:val="18"/>
+          <w:szCs w:val="18"/>
+          <w:lang w:val="es-ES" w:eastAsia="es-ES"/>
+          <w14:ligatures w14:val="none"/>
+        </w:rPr>
+        <w:t>(</w:t>
+      </w:r>
+      <w:r>
+        <w:rPr>
+          <w:rFonts w:ascii="Cascadia Code" w:eastAsia="Times New Roman" w:hAnsi="Cascadia Code" w:cs="Cascadia Code"/>
+          <w:color w:val="E06C75"/>
+          <w:kern w:val="0"/>
+          <w:sz w:val="18"/>
+          <w:szCs w:val="18"/>
+          <w:lang w:val="es-ES" w:eastAsia="es-ES"/>
+          <w14:ligatures w14:val="none"/>
+        </w:rPr>
+        <w:t>personaje</w:t>
+      </w:r>
+      <w:r>
+        <w:rPr>
+          <w:rFonts w:ascii="Cascadia Code" w:eastAsia="Times New Roman" w:hAnsi="Cascadia Code" w:cs="Cascadia Code"/>
+          <w:color w:val="ABB2BF"/>
+          <w:kern w:val="0"/>
+          <w:sz w:val="18"/>
+          <w:szCs w:val="18"/>
+          <w:lang w:val="es-ES" w:eastAsia="es-ES"/>
+          <w14:ligatures w14:val="none"/>
+        </w:rPr>
+        <w:t>[</w:t>
+      </w:r>
+      <w:r>
+        <w:rPr>
+          <w:rFonts w:ascii="Cascadia Code" w:eastAsia="Times New Roman" w:hAnsi="Cascadia Code" w:cs="Cascadia Code"/>
+          <w:color w:val="98C379"/>
+          <w:kern w:val="0"/>
+          <w:sz w:val="18"/>
+          <w:szCs w:val="18"/>
+          <w:lang w:val="es-ES" w:eastAsia="es-ES"/>
+          <w14:ligatures w14:val="none"/>
+        </w:rPr>
+        <w:t>'edad'</w:t>
+      </w:r>
+      <w:r>
+        <w:rPr>
+          <w:rFonts w:ascii="Cascadia Code" w:eastAsia="Times New Roman" w:hAnsi="Cascadia Code" w:cs="Cascadia Code"/>
+          <w:color w:val="ABB2BF"/>
+          <w:kern w:val="0"/>
+          <w:sz w:val="18"/>
+          <w:szCs w:val="18"/>
+          <w:lang w:val="es-ES" w:eastAsia="es-ES"/>
+          <w14:ligatures w14:val="none"/>
+        </w:rPr>
+        <w:t xml:space="preserve">]); </w:t>
+      </w:r>
+      <w:r>
+        <w:rPr>
+          <w:rFonts w:ascii="Cascadia Code" w:eastAsia="Times New Roman" w:hAnsi="Cascadia Code" w:cs="Cascadia Code"/>
+          <w:i/>
+          <w:iCs/>
+          <w:color w:val="7F848E"/>
+          <w:kern w:val="0"/>
+          <w:sz w:val="18"/>
+          <w:szCs w:val="18"/>
+          <w:lang w:val="es-ES" w:eastAsia="es-ES"/>
+          <w14:ligatures w14:val="none"/>
+        </w:rPr>
+        <w:t>//otra forma de acceder a una propiedad de un objeto.</w:t>
+      </w:r>
+    </w:p>
+    <w:p>
+      <w:pPr>
+        <w:rPr>
+          <w:lang w:val="es-ES"/>
+        </w:rPr>
+      </w:pPr>
     </w:p>
     <w:p>
       <w:pPr>
@@ -1283,6 +2449,1780 @@
           <w:bCs/>
           <w:lang w:val="es-ES"/>
         </w:rPr>
+        <w:t>Para modificar la propiedad de un objeto:</w:t>
+      </w:r>
+    </w:p>
+    <w:p>
+      <w:pPr>
+        <w:shd w:val="clear" w:color="auto" w:fill="282C34"/>
+        <w:spacing w:after="0" w:line="285" w:lineRule="atLeast"/>
+        <w:rPr>
+          <w:rFonts w:ascii="Cascadia Code" w:eastAsia="Times New Roman" w:hAnsi="Cascadia Code" w:cs="Cascadia Code"/>
+          <w:color w:val="ABB2BF"/>
+          <w:kern w:val="0"/>
+          <w:sz w:val="18"/>
+          <w:szCs w:val="18"/>
+          <w:lang w:val="es-ES" w:eastAsia="es-ES"/>
+          <w14:ligatures w14:val="none"/>
+        </w:rPr>
+      </w:pPr>
+      <w:r>
+        <w:rPr>
+          <w:rFonts w:ascii="Cascadia Code" w:eastAsia="Times New Roman" w:hAnsi="Cascadia Code" w:cs="Cascadia Code"/>
+          <w:i/>
+          <w:iCs/>
+          <w:color w:val="7F848E"/>
+          <w:kern w:val="0"/>
+          <w:sz w:val="18"/>
+          <w:szCs w:val="18"/>
+          <w:lang w:val="es-ES" w:eastAsia="es-ES"/>
+          <w14:ligatures w14:val="none"/>
+        </w:rPr>
+        <w:t>//Modificar una propiedad de un objeto</w:t>
+      </w:r>
+    </w:p>
+    <w:p>
+      <w:pPr>
+        <w:shd w:val="clear" w:color="auto" w:fill="282C34"/>
+        <w:spacing w:after="0" w:line="285" w:lineRule="atLeast"/>
+        <w:rPr>
+          <w:rFonts w:ascii="Cascadia Code" w:eastAsia="Times New Roman" w:hAnsi="Cascadia Code" w:cs="Cascadia Code"/>
+          <w:color w:val="ABB2BF"/>
+          <w:kern w:val="0"/>
+          <w:sz w:val="18"/>
+          <w:szCs w:val="18"/>
+          <w:lang w:val="es-ES" w:eastAsia="es-ES"/>
+          <w14:ligatures w14:val="none"/>
+        </w:rPr>
+      </w:pPr>
+      <w:proofErr w:type="spellStart"/>
+      <w:r>
+        <w:rPr>
+          <w:rFonts w:ascii="Cascadia Code" w:eastAsia="Times New Roman" w:hAnsi="Cascadia Code" w:cs="Cascadia Code"/>
+          <w:color w:val="E06C75"/>
+          <w:kern w:val="0"/>
+          <w:sz w:val="18"/>
+          <w:szCs w:val="18"/>
+          <w:lang w:val="es-ES" w:eastAsia="es-ES"/>
+          <w14:ligatures w14:val="none"/>
+        </w:rPr>
+        <w:t>personaje</w:t>
+      </w:r>
+      <w:r>
+        <w:rPr>
+          <w:rFonts w:ascii="Cascadia Code" w:eastAsia="Times New Roman" w:hAnsi="Cascadia Code" w:cs="Cascadia Code"/>
+          <w:color w:val="ABB2BF"/>
+          <w:kern w:val="0"/>
+          <w:sz w:val="18"/>
+          <w:szCs w:val="18"/>
+          <w:lang w:val="es-ES" w:eastAsia="es-ES"/>
+          <w14:ligatures w14:val="none"/>
+        </w:rPr>
+        <w:t>.</w:t>
+      </w:r>
+      <w:r>
+        <w:rPr>
+          <w:rFonts w:ascii="Cascadia Code" w:eastAsia="Times New Roman" w:hAnsi="Cascadia Code" w:cs="Cascadia Code"/>
+          <w:color w:val="E06C75"/>
+          <w:kern w:val="0"/>
+          <w:sz w:val="18"/>
+          <w:szCs w:val="18"/>
+          <w:lang w:val="es-ES" w:eastAsia="es-ES"/>
+          <w14:ligatures w14:val="none"/>
+        </w:rPr>
+        <w:t>edad</w:t>
+      </w:r>
+      <w:proofErr w:type="spellEnd"/>
+      <w:r>
+        <w:rPr>
+          <w:rFonts w:ascii="Cascadia Code" w:eastAsia="Times New Roman" w:hAnsi="Cascadia Code" w:cs="Cascadia Code"/>
+          <w:color w:val="ABB2BF"/>
+          <w:kern w:val="0"/>
+          <w:sz w:val="18"/>
+          <w:szCs w:val="18"/>
+          <w:lang w:val="es-ES" w:eastAsia="es-ES"/>
+          <w14:ligatures w14:val="none"/>
+        </w:rPr>
+        <w:t xml:space="preserve"> </w:t>
+      </w:r>
+      <w:r>
+        <w:rPr>
+          <w:rFonts w:ascii="Cascadia Code" w:eastAsia="Times New Roman" w:hAnsi="Cascadia Code" w:cs="Cascadia Code"/>
+          <w:color w:val="56B6C2"/>
+          <w:kern w:val="0"/>
+          <w:sz w:val="18"/>
+          <w:szCs w:val="18"/>
+          <w:lang w:val="es-ES" w:eastAsia="es-ES"/>
+          <w14:ligatures w14:val="none"/>
+        </w:rPr>
+        <w:t>=</w:t>
+      </w:r>
+      <w:r>
+        <w:rPr>
+          <w:rFonts w:ascii="Cascadia Code" w:eastAsia="Times New Roman" w:hAnsi="Cascadia Code" w:cs="Cascadia Code"/>
+          <w:color w:val="ABB2BF"/>
+          <w:kern w:val="0"/>
+          <w:sz w:val="18"/>
+          <w:szCs w:val="18"/>
+          <w:lang w:val="es-ES" w:eastAsia="es-ES"/>
+          <w14:ligatures w14:val="none"/>
+        </w:rPr>
+        <w:t xml:space="preserve"> </w:t>
+      </w:r>
+      <w:r>
+        <w:rPr>
+          <w:rFonts w:ascii="Cascadia Code" w:eastAsia="Times New Roman" w:hAnsi="Cascadia Code" w:cs="Cascadia Code"/>
+          <w:color w:val="D19A66"/>
+          <w:kern w:val="0"/>
+          <w:sz w:val="18"/>
+          <w:szCs w:val="18"/>
+          <w:lang w:val="es-ES" w:eastAsia="es-ES"/>
+          <w14:ligatures w14:val="none"/>
+        </w:rPr>
+        <w:t>56</w:t>
+      </w:r>
+      <w:r>
+        <w:rPr>
+          <w:rFonts w:ascii="Cascadia Code" w:eastAsia="Times New Roman" w:hAnsi="Cascadia Code" w:cs="Cascadia Code"/>
+          <w:color w:val="ABB2BF"/>
+          <w:kern w:val="0"/>
+          <w:sz w:val="18"/>
+          <w:szCs w:val="18"/>
+          <w:lang w:val="es-ES" w:eastAsia="es-ES"/>
+          <w14:ligatures w14:val="none"/>
+        </w:rPr>
+        <w:t>;</w:t>
+      </w:r>
+    </w:p>
+    <w:p>
+      <w:pPr>
+        <w:shd w:val="clear" w:color="auto" w:fill="282C34"/>
+        <w:spacing w:after="0" w:line="285" w:lineRule="atLeast"/>
+        <w:rPr>
+          <w:rFonts w:ascii="Cascadia Code" w:eastAsia="Times New Roman" w:hAnsi="Cascadia Code" w:cs="Cascadia Code"/>
+          <w:color w:val="ABB2BF"/>
+          <w:kern w:val="0"/>
+          <w:sz w:val="18"/>
+          <w:szCs w:val="18"/>
+          <w:lang w:val="es-ES" w:eastAsia="es-ES"/>
+          <w14:ligatures w14:val="none"/>
+        </w:rPr>
+      </w:pPr>
+      <w:r>
+        <w:rPr>
+          <w:rFonts w:ascii="Cascadia Code" w:eastAsia="Times New Roman" w:hAnsi="Cascadia Code" w:cs="Cascadia Code"/>
+          <w:color w:val="E06C75"/>
+          <w:kern w:val="0"/>
+          <w:sz w:val="18"/>
+          <w:szCs w:val="18"/>
+          <w:lang w:val="es-ES" w:eastAsia="es-ES"/>
+          <w14:ligatures w14:val="none"/>
+        </w:rPr>
+        <w:t>personaje</w:t>
+      </w:r>
+      <w:r>
+        <w:rPr>
+          <w:rFonts w:ascii="Cascadia Code" w:eastAsia="Times New Roman" w:hAnsi="Cascadia Code" w:cs="Cascadia Code"/>
+          <w:color w:val="ABB2BF"/>
+          <w:kern w:val="0"/>
+          <w:sz w:val="18"/>
+          <w:szCs w:val="18"/>
+          <w:lang w:val="es-ES" w:eastAsia="es-ES"/>
+          <w14:ligatures w14:val="none"/>
+        </w:rPr>
+        <w:t>[</w:t>
+      </w:r>
+      <w:r>
+        <w:rPr>
+          <w:rFonts w:ascii="Cascadia Code" w:eastAsia="Times New Roman" w:hAnsi="Cascadia Code" w:cs="Cascadia Code"/>
+          <w:color w:val="98C379"/>
+          <w:kern w:val="0"/>
+          <w:sz w:val="18"/>
+          <w:szCs w:val="18"/>
+          <w:lang w:val="es-ES" w:eastAsia="es-ES"/>
+          <w14:ligatures w14:val="none"/>
+        </w:rPr>
+        <w:t>'edad'</w:t>
+      </w:r>
+      <w:r>
+        <w:rPr>
+          <w:rFonts w:ascii="Cascadia Code" w:eastAsia="Times New Roman" w:hAnsi="Cascadia Code" w:cs="Cascadia Code"/>
+          <w:color w:val="ABB2BF"/>
+          <w:kern w:val="0"/>
+          <w:sz w:val="18"/>
+          <w:szCs w:val="18"/>
+          <w:lang w:val="es-ES" w:eastAsia="es-ES"/>
+          <w14:ligatures w14:val="none"/>
+        </w:rPr>
+        <w:t xml:space="preserve">] </w:t>
+      </w:r>
+      <w:r>
+        <w:rPr>
+          <w:rFonts w:ascii="Cascadia Code" w:eastAsia="Times New Roman" w:hAnsi="Cascadia Code" w:cs="Cascadia Code"/>
+          <w:color w:val="56B6C2"/>
+          <w:kern w:val="0"/>
+          <w:sz w:val="18"/>
+          <w:szCs w:val="18"/>
+          <w:lang w:val="es-ES" w:eastAsia="es-ES"/>
+          <w14:ligatures w14:val="none"/>
+        </w:rPr>
+        <w:t>=</w:t>
+      </w:r>
+      <w:r>
+        <w:rPr>
+          <w:rFonts w:ascii="Cascadia Code" w:eastAsia="Times New Roman" w:hAnsi="Cascadia Code" w:cs="Cascadia Code"/>
+          <w:color w:val="ABB2BF"/>
+          <w:kern w:val="0"/>
+          <w:sz w:val="18"/>
+          <w:szCs w:val="18"/>
+          <w:lang w:val="es-ES" w:eastAsia="es-ES"/>
+          <w14:ligatures w14:val="none"/>
+        </w:rPr>
+        <w:t xml:space="preserve"> </w:t>
+      </w:r>
+      <w:r>
+        <w:rPr>
+          <w:rFonts w:ascii="Cascadia Code" w:eastAsia="Times New Roman" w:hAnsi="Cascadia Code" w:cs="Cascadia Code"/>
+          <w:color w:val="D19A66"/>
+          <w:kern w:val="0"/>
+          <w:sz w:val="18"/>
+          <w:szCs w:val="18"/>
+          <w:lang w:val="es-ES" w:eastAsia="es-ES"/>
+          <w14:ligatures w14:val="none"/>
+        </w:rPr>
+        <w:t>58</w:t>
+      </w:r>
+      <w:r>
+        <w:rPr>
+          <w:rFonts w:ascii="Cascadia Code" w:eastAsia="Times New Roman" w:hAnsi="Cascadia Code" w:cs="Cascadia Code"/>
+          <w:color w:val="ABB2BF"/>
+          <w:kern w:val="0"/>
+          <w:sz w:val="18"/>
+          <w:szCs w:val="18"/>
+          <w:lang w:val="es-ES" w:eastAsia="es-ES"/>
+          <w14:ligatures w14:val="none"/>
+        </w:rPr>
+        <w:t>;</w:t>
+      </w:r>
+    </w:p>
+    <w:p>
+      <w:pPr>
+        <w:shd w:val="clear" w:color="auto" w:fill="282C34"/>
+        <w:spacing w:after="0" w:line="285" w:lineRule="atLeast"/>
+        <w:rPr>
+          <w:rFonts w:ascii="Cascadia Code" w:eastAsia="Times New Roman" w:hAnsi="Cascadia Code" w:cs="Cascadia Code"/>
+          <w:color w:val="ABB2BF"/>
+          <w:kern w:val="0"/>
+          <w:sz w:val="18"/>
+          <w:szCs w:val="18"/>
+          <w:lang w:val="es-ES" w:eastAsia="es-ES"/>
+          <w14:ligatures w14:val="none"/>
+        </w:rPr>
+      </w:pPr>
+    </w:p>
+    <w:p>
+      <w:pPr>
+        <w:shd w:val="clear" w:color="auto" w:fill="282C34"/>
+        <w:spacing w:after="0" w:line="285" w:lineRule="atLeast"/>
+        <w:rPr>
+          <w:rFonts w:ascii="Cascadia Code" w:eastAsia="Times New Roman" w:hAnsi="Cascadia Code" w:cs="Cascadia Code"/>
+          <w:color w:val="ABB2BF"/>
+          <w:kern w:val="0"/>
+          <w:sz w:val="18"/>
+          <w:szCs w:val="18"/>
+          <w:lang w:val="es-ES" w:eastAsia="es-ES"/>
+          <w14:ligatures w14:val="none"/>
+        </w:rPr>
+      </w:pPr>
+      <w:proofErr w:type="spellStart"/>
+      <w:r>
+        <w:rPr>
+          <w:rFonts w:ascii="Cascadia Code" w:eastAsia="Times New Roman" w:hAnsi="Cascadia Code" w:cs="Cascadia Code"/>
+          <w:color w:val="C678DD"/>
+          <w:kern w:val="0"/>
+          <w:sz w:val="18"/>
+          <w:szCs w:val="18"/>
+          <w:lang w:val="es-ES" w:eastAsia="es-ES"/>
+          <w14:ligatures w14:val="none"/>
+        </w:rPr>
+        <w:t>let</w:t>
+      </w:r>
+      <w:proofErr w:type="spellEnd"/>
+      <w:r>
+        <w:rPr>
+          <w:rFonts w:ascii="Cascadia Code" w:eastAsia="Times New Roman" w:hAnsi="Cascadia Code" w:cs="Cascadia Code"/>
+          <w:color w:val="ABB2BF"/>
+          <w:kern w:val="0"/>
+          <w:sz w:val="18"/>
+          <w:szCs w:val="18"/>
+          <w:lang w:val="es-ES" w:eastAsia="es-ES"/>
+          <w14:ligatures w14:val="none"/>
+        </w:rPr>
+        <w:t xml:space="preserve"> </w:t>
+      </w:r>
+      <w:r>
+        <w:rPr>
+          <w:rFonts w:ascii="Cascadia Code" w:eastAsia="Times New Roman" w:hAnsi="Cascadia Code" w:cs="Cascadia Code"/>
+          <w:color w:val="E06C75"/>
+          <w:kern w:val="0"/>
+          <w:sz w:val="18"/>
+          <w:szCs w:val="18"/>
+          <w:lang w:val="es-ES" w:eastAsia="es-ES"/>
+          <w14:ligatures w14:val="none"/>
+        </w:rPr>
+        <w:t>llave</w:t>
+      </w:r>
+      <w:r>
+        <w:rPr>
+          <w:rFonts w:ascii="Cascadia Code" w:eastAsia="Times New Roman" w:hAnsi="Cascadia Code" w:cs="Cascadia Code"/>
+          <w:color w:val="ABB2BF"/>
+          <w:kern w:val="0"/>
+          <w:sz w:val="18"/>
+          <w:szCs w:val="18"/>
+          <w:lang w:val="es-ES" w:eastAsia="es-ES"/>
+          <w14:ligatures w14:val="none"/>
+        </w:rPr>
+        <w:t xml:space="preserve"> </w:t>
+      </w:r>
+      <w:r>
+        <w:rPr>
+          <w:rFonts w:ascii="Cascadia Code" w:eastAsia="Times New Roman" w:hAnsi="Cascadia Code" w:cs="Cascadia Code"/>
+          <w:color w:val="56B6C2"/>
+          <w:kern w:val="0"/>
+          <w:sz w:val="18"/>
+          <w:szCs w:val="18"/>
+          <w:lang w:val="es-ES" w:eastAsia="es-ES"/>
+          <w14:ligatures w14:val="none"/>
+        </w:rPr>
+        <w:t>=</w:t>
+      </w:r>
+      <w:r>
+        <w:rPr>
+          <w:rFonts w:ascii="Cascadia Code" w:eastAsia="Times New Roman" w:hAnsi="Cascadia Code" w:cs="Cascadia Code"/>
+          <w:color w:val="ABB2BF"/>
+          <w:kern w:val="0"/>
+          <w:sz w:val="18"/>
+          <w:szCs w:val="18"/>
+          <w:lang w:val="es-ES" w:eastAsia="es-ES"/>
+          <w14:ligatures w14:val="none"/>
+        </w:rPr>
+        <w:t xml:space="preserve"> </w:t>
+      </w:r>
+      <w:r>
+        <w:rPr>
+          <w:rFonts w:ascii="Cascadia Code" w:eastAsia="Times New Roman" w:hAnsi="Cascadia Code" w:cs="Cascadia Code"/>
+          <w:color w:val="98C379"/>
+          <w:kern w:val="0"/>
+          <w:sz w:val="18"/>
+          <w:szCs w:val="18"/>
+          <w:lang w:val="es-ES" w:eastAsia="es-ES"/>
+          <w14:ligatures w14:val="none"/>
+        </w:rPr>
+        <w:t>'edad'</w:t>
+      </w:r>
+      <w:r>
+        <w:rPr>
+          <w:rFonts w:ascii="Cascadia Code" w:eastAsia="Times New Roman" w:hAnsi="Cascadia Code" w:cs="Cascadia Code"/>
+          <w:color w:val="ABB2BF"/>
+          <w:kern w:val="0"/>
+          <w:sz w:val="18"/>
+          <w:szCs w:val="18"/>
+          <w:lang w:val="es-ES" w:eastAsia="es-ES"/>
+          <w14:ligatures w14:val="none"/>
+        </w:rPr>
+        <w:t>;</w:t>
+      </w:r>
+    </w:p>
+    <w:p>
+      <w:pPr>
+        <w:shd w:val="clear" w:color="auto" w:fill="282C34"/>
+        <w:spacing w:after="0" w:line="285" w:lineRule="atLeast"/>
+        <w:rPr>
+          <w:rFonts w:ascii="Cascadia Code" w:eastAsia="Times New Roman" w:hAnsi="Cascadia Code" w:cs="Cascadia Code"/>
+          <w:color w:val="ABB2BF"/>
+          <w:kern w:val="0"/>
+          <w:sz w:val="21"/>
+          <w:szCs w:val="21"/>
+          <w:lang w:val="es-ES" w:eastAsia="es-ES"/>
+          <w14:ligatures w14:val="none"/>
+        </w:rPr>
+      </w:pPr>
+      <w:r>
+        <w:rPr>
+          <w:rFonts w:ascii="Cascadia Code" w:eastAsia="Times New Roman" w:hAnsi="Cascadia Code" w:cs="Cascadia Code"/>
+          <w:color w:val="E06C75"/>
+          <w:kern w:val="0"/>
+          <w:sz w:val="21"/>
+          <w:szCs w:val="21"/>
+          <w:lang w:val="es-ES" w:eastAsia="es-ES"/>
+          <w14:ligatures w14:val="none"/>
+        </w:rPr>
+        <w:lastRenderedPageBreak/>
+        <w:t>personaje</w:t>
+      </w:r>
+      <w:r>
+        <w:rPr>
+          <w:rFonts w:ascii="Cascadia Code" w:eastAsia="Times New Roman" w:hAnsi="Cascadia Code" w:cs="Cascadia Code"/>
+          <w:color w:val="ABB2BF"/>
+          <w:kern w:val="0"/>
+          <w:sz w:val="21"/>
+          <w:szCs w:val="21"/>
+          <w:lang w:val="es-ES" w:eastAsia="es-ES"/>
+          <w14:ligatures w14:val="none"/>
+        </w:rPr>
+        <w:t>[</w:t>
+      </w:r>
+      <w:r>
+        <w:rPr>
+          <w:rFonts w:ascii="Cascadia Code" w:eastAsia="Times New Roman" w:hAnsi="Cascadia Code" w:cs="Cascadia Code"/>
+          <w:color w:val="E06C75"/>
+          <w:kern w:val="0"/>
+          <w:sz w:val="21"/>
+          <w:szCs w:val="21"/>
+          <w:lang w:val="es-ES" w:eastAsia="es-ES"/>
+          <w14:ligatures w14:val="none"/>
+        </w:rPr>
+        <w:t>llave</w:t>
+      </w:r>
+      <w:r>
+        <w:rPr>
+          <w:rFonts w:ascii="Cascadia Code" w:eastAsia="Times New Roman" w:hAnsi="Cascadia Code" w:cs="Cascadia Code"/>
+          <w:color w:val="ABB2BF"/>
+          <w:kern w:val="0"/>
+          <w:sz w:val="21"/>
+          <w:szCs w:val="21"/>
+          <w:lang w:val="es-ES" w:eastAsia="es-ES"/>
+          <w14:ligatures w14:val="none"/>
+        </w:rPr>
+        <w:t xml:space="preserve">] </w:t>
+      </w:r>
+      <w:r>
+        <w:rPr>
+          <w:rFonts w:ascii="Cascadia Code" w:eastAsia="Times New Roman" w:hAnsi="Cascadia Code" w:cs="Cascadia Code"/>
+          <w:color w:val="56B6C2"/>
+          <w:kern w:val="0"/>
+          <w:sz w:val="21"/>
+          <w:szCs w:val="21"/>
+          <w:lang w:val="es-ES" w:eastAsia="es-ES"/>
+          <w14:ligatures w14:val="none"/>
+        </w:rPr>
+        <w:t>=</w:t>
+      </w:r>
+      <w:r>
+        <w:rPr>
+          <w:rFonts w:ascii="Cascadia Code" w:eastAsia="Times New Roman" w:hAnsi="Cascadia Code" w:cs="Cascadia Code"/>
+          <w:color w:val="ABB2BF"/>
+          <w:kern w:val="0"/>
+          <w:sz w:val="21"/>
+          <w:szCs w:val="21"/>
+          <w:lang w:val="es-ES" w:eastAsia="es-ES"/>
+          <w14:ligatures w14:val="none"/>
+        </w:rPr>
+        <w:t xml:space="preserve"> </w:t>
+      </w:r>
+      <w:r>
+        <w:rPr>
+          <w:rFonts w:ascii="Cascadia Code" w:eastAsia="Times New Roman" w:hAnsi="Cascadia Code" w:cs="Cascadia Code"/>
+          <w:color w:val="D19A66"/>
+          <w:kern w:val="0"/>
+          <w:sz w:val="21"/>
+          <w:szCs w:val="21"/>
+          <w:lang w:val="es-ES" w:eastAsia="es-ES"/>
+          <w14:ligatures w14:val="none"/>
+        </w:rPr>
+        <w:t>60</w:t>
+      </w:r>
+      <w:r>
+        <w:rPr>
+          <w:rFonts w:ascii="Cascadia Code" w:eastAsia="Times New Roman" w:hAnsi="Cascadia Code" w:cs="Cascadia Code"/>
+          <w:color w:val="ABB2BF"/>
+          <w:kern w:val="0"/>
+          <w:sz w:val="21"/>
+          <w:szCs w:val="21"/>
+          <w:lang w:val="es-ES" w:eastAsia="es-ES"/>
+          <w14:ligatures w14:val="none"/>
+        </w:rPr>
+        <w:t>;</w:t>
+      </w:r>
+    </w:p>
+    <w:p>
+      <w:pPr>
+        <w:rPr>
+          <w:lang w:val="es-ES"/>
+        </w:rPr>
+      </w:pPr>
+    </w:p>
+    <w:p>
+      <w:pPr>
+        <w:rPr>
+          <w:b/>
+          <w:bCs/>
+          <w:lang w:val="es-ES"/>
+        </w:rPr>
+      </w:pPr>
+      <w:r>
+        <w:rPr>
+          <w:b/>
+          <w:bCs/>
+          <w:lang w:val="es-ES"/>
+        </w:rPr>
+        <w:t>Para eliminar una propiedad de un objeto:</w:t>
+      </w:r>
+    </w:p>
+    <w:p>
+      <w:pPr>
+        <w:shd w:val="clear" w:color="auto" w:fill="282C34"/>
+        <w:spacing w:after="0" w:line="285" w:lineRule="atLeast"/>
+        <w:rPr>
+          <w:rFonts w:ascii="Cascadia Code" w:eastAsia="Times New Roman" w:hAnsi="Cascadia Code" w:cs="Cascadia Code"/>
+          <w:color w:val="ABB2BF"/>
+          <w:kern w:val="0"/>
+          <w:sz w:val="18"/>
+          <w:szCs w:val="18"/>
+          <w:lang w:val="es-ES" w:eastAsia="es-ES"/>
+          <w14:ligatures w14:val="none"/>
+        </w:rPr>
+      </w:pPr>
+      <w:r>
+        <w:rPr>
+          <w:rFonts w:ascii="Cascadia Code" w:eastAsia="Times New Roman" w:hAnsi="Cascadia Code" w:cs="Cascadia Code"/>
+          <w:i/>
+          <w:iCs/>
+          <w:color w:val="7F848E"/>
+          <w:kern w:val="0"/>
+          <w:sz w:val="18"/>
+          <w:szCs w:val="18"/>
+          <w:lang w:val="es-ES" w:eastAsia="es-ES"/>
+          <w14:ligatures w14:val="none"/>
+        </w:rPr>
+        <w:t>//Para eliminar una propiedad de un objeto</w:t>
+      </w:r>
+    </w:p>
+    <w:p>
+      <w:pPr>
+        <w:shd w:val="clear" w:color="auto" w:fill="282C34"/>
+        <w:spacing w:after="0" w:line="285" w:lineRule="atLeast"/>
+        <w:rPr>
+          <w:rFonts w:ascii="Cascadia Code" w:eastAsia="Times New Roman" w:hAnsi="Cascadia Code" w:cs="Cascadia Code"/>
+          <w:color w:val="ABB2BF"/>
+          <w:kern w:val="0"/>
+          <w:sz w:val="18"/>
+          <w:szCs w:val="18"/>
+          <w:lang w:val="es-ES" w:eastAsia="es-ES"/>
+          <w14:ligatures w14:val="none"/>
+        </w:rPr>
+      </w:pPr>
+      <w:proofErr w:type="spellStart"/>
+      <w:r>
+        <w:rPr>
+          <w:rFonts w:ascii="Cascadia Code" w:eastAsia="Times New Roman" w:hAnsi="Cascadia Code" w:cs="Cascadia Code"/>
+          <w:color w:val="C678DD"/>
+          <w:kern w:val="0"/>
+          <w:sz w:val="18"/>
+          <w:szCs w:val="18"/>
+          <w:lang w:val="es-ES" w:eastAsia="es-ES"/>
+          <w14:ligatures w14:val="none"/>
+        </w:rPr>
+        <w:t>delete</w:t>
+      </w:r>
+      <w:proofErr w:type="spellEnd"/>
+      <w:r>
+        <w:rPr>
+          <w:rFonts w:ascii="Cascadia Code" w:eastAsia="Times New Roman" w:hAnsi="Cascadia Code" w:cs="Cascadia Code"/>
+          <w:color w:val="ABB2BF"/>
+          <w:kern w:val="0"/>
+          <w:sz w:val="18"/>
+          <w:szCs w:val="18"/>
+          <w:lang w:val="es-ES" w:eastAsia="es-ES"/>
+          <w14:ligatures w14:val="none"/>
+        </w:rPr>
+        <w:t xml:space="preserve"> </w:t>
+      </w:r>
+      <w:proofErr w:type="spellStart"/>
+      <w:r>
+        <w:rPr>
+          <w:rFonts w:ascii="Cascadia Code" w:eastAsia="Times New Roman" w:hAnsi="Cascadia Code" w:cs="Cascadia Code"/>
+          <w:color w:val="E06C75"/>
+          <w:kern w:val="0"/>
+          <w:sz w:val="18"/>
+          <w:szCs w:val="18"/>
+          <w:lang w:val="es-ES" w:eastAsia="es-ES"/>
+          <w14:ligatures w14:val="none"/>
+        </w:rPr>
+        <w:t>personaje</w:t>
+      </w:r>
+      <w:r>
+        <w:rPr>
+          <w:rFonts w:ascii="Cascadia Code" w:eastAsia="Times New Roman" w:hAnsi="Cascadia Code" w:cs="Cascadia Code"/>
+          <w:color w:val="ABB2BF"/>
+          <w:kern w:val="0"/>
+          <w:sz w:val="18"/>
+          <w:szCs w:val="18"/>
+          <w:lang w:val="es-ES" w:eastAsia="es-ES"/>
+          <w14:ligatures w14:val="none"/>
+        </w:rPr>
+        <w:t>.</w:t>
+      </w:r>
+      <w:r>
+        <w:rPr>
+          <w:rFonts w:ascii="Cascadia Code" w:eastAsia="Times New Roman" w:hAnsi="Cascadia Code" w:cs="Cascadia Code"/>
+          <w:color w:val="E06C75"/>
+          <w:kern w:val="0"/>
+          <w:sz w:val="18"/>
+          <w:szCs w:val="18"/>
+          <w:lang w:val="es-ES" w:eastAsia="es-ES"/>
+          <w14:ligatures w14:val="none"/>
+        </w:rPr>
+        <w:t>anime</w:t>
+      </w:r>
+      <w:proofErr w:type="spellEnd"/>
+      <w:r>
+        <w:rPr>
+          <w:rFonts w:ascii="Cascadia Code" w:eastAsia="Times New Roman" w:hAnsi="Cascadia Code" w:cs="Cascadia Code"/>
+          <w:color w:val="ABB2BF"/>
+          <w:kern w:val="0"/>
+          <w:sz w:val="18"/>
+          <w:szCs w:val="18"/>
+          <w:lang w:val="es-ES" w:eastAsia="es-ES"/>
+          <w14:ligatures w14:val="none"/>
+        </w:rPr>
+        <w:t>;</w:t>
+      </w:r>
+    </w:p>
+    <w:p>
+      <w:pPr>
+        <w:rPr>
+          <w:lang w:val="es-ES"/>
+        </w:rPr>
+      </w:pPr>
+    </w:p>
+    <w:p>
+      <w:pPr>
+        <w:pStyle w:val="Ttulo2"/>
+        <w:rPr>
+          <w:lang w:val="es-ES"/>
+        </w:rPr>
+      </w:pPr>
+      <w:r>
+        <w:rPr>
+          <w:lang w:val="es-ES"/>
+        </w:rPr>
+        <w:t>Array</w:t>
+      </w:r>
+    </w:p>
+    <w:p>
+      <w:pPr>
+        <w:rPr>
+          <w:lang w:val="es-ES"/>
+        </w:rPr>
+      </w:pPr>
+      <w:r>
+        <w:rPr>
+          <w:lang w:val="es-ES"/>
+        </w:rPr>
+        <w:t>Array = arreglo : significa colección</w:t>
+      </w:r>
+    </w:p>
+    <w:p>
+      <w:pPr>
+        <w:rPr>
+          <w:lang w:val="es-ES"/>
+        </w:rPr>
+      </w:pPr>
+      <w:r>
+        <w:rPr>
+          <w:lang w:val="es-ES"/>
+        </w:rPr>
+        <w:t>Los elementos de un array comienzan desde le cero.</w:t>
+      </w:r>
+    </w:p>
+    <w:p>
+      <w:pPr>
+        <w:shd w:val="clear" w:color="auto" w:fill="282C34"/>
+        <w:spacing w:after="0" w:line="285" w:lineRule="atLeast"/>
+        <w:rPr>
+          <w:rFonts w:ascii="Cascadia Code" w:eastAsia="Times New Roman" w:hAnsi="Cascadia Code" w:cs="Cascadia Code"/>
+          <w:color w:val="ABB2BF"/>
+          <w:kern w:val="0"/>
+          <w:sz w:val="18"/>
+          <w:szCs w:val="18"/>
+          <w:lang w:val="es-ES" w:eastAsia="es-ES"/>
+          <w14:ligatures w14:val="none"/>
+        </w:rPr>
+      </w:pPr>
+      <w:r>
+        <w:rPr>
+          <w:rFonts w:ascii="Cascadia Code" w:eastAsia="Times New Roman" w:hAnsi="Cascadia Code" w:cs="Cascadia Code"/>
+          <w:i/>
+          <w:iCs/>
+          <w:color w:val="7F848E"/>
+          <w:kern w:val="0"/>
+          <w:sz w:val="18"/>
+          <w:szCs w:val="18"/>
+          <w:lang w:val="es-ES" w:eastAsia="es-ES"/>
+          <w14:ligatures w14:val="none"/>
+        </w:rPr>
+        <w:t>// Definir un array</w:t>
+      </w:r>
+    </w:p>
+    <w:p>
+      <w:pPr>
+        <w:shd w:val="clear" w:color="auto" w:fill="282C34"/>
+        <w:spacing w:after="0" w:line="285" w:lineRule="atLeast"/>
+        <w:rPr>
+          <w:rFonts w:ascii="Cascadia Code" w:eastAsia="Times New Roman" w:hAnsi="Cascadia Code" w:cs="Cascadia Code"/>
+          <w:color w:val="ABB2BF"/>
+          <w:kern w:val="0"/>
+          <w:sz w:val="18"/>
+          <w:szCs w:val="18"/>
+          <w:lang w:val="es-ES" w:eastAsia="es-ES"/>
+          <w14:ligatures w14:val="none"/>
+        </w:rPr>
+      </w:pPr>
+      <w:proofErr w:type="spellStart"/>
+      <w:r>
+        <w:rPr>
+          <w:rFonts w:ascii="Cascadia Code" w:eastAsia="Times New Roman" w:hAnsi="Cascadia Code" w:cs="Cascadia Code"/>
+          <w:color w:val="C678DD"/>
+          <w:kern w:val="0"/>
+          <w:sz w:val="18"/>
+          <w:szCs w:val="18"/>
+          <w:lang w:val="es-ES" w:eastAsia="es-ES"/>
+          <w14:ligatures w14:val="none"/>
+        </w:rPr>
+        <w:t>let</w:t>
+      </w:r>
+      <w:proofErr w:type="spellEnd"/>
+      <w:r>
+        <w:rPr>
+          <w:rFonts w:ascii="Cascadia Code" w:eastAsia="Times New Roman" w:hAnsi="Cascadia Code" w:cs="Cascadia Code"/>
+          <w:color w:val="ABB2BF"/>
+          <w:kern w:val="0"/>
+          <w:sz w:val="18"/>
+          <w:szCs w:val="18"/>
+          <w:lang w:val="es-ES" w:eastAsia="es-ES"/>
+          <w14:ligatures w14:val="none"/>
+        </w:rPr>
+        <w:t xml:space="preserve"> </w:t>
+      </w:r>
+      <w:r>
+        <w:rPr>
+          <w:rFonts w:ascii="Cascadia Code" w:eastAsia="Times New Roman" w:hAnsi="Cascadia Code" w:cs="Cascadia Code"/>
+          <w:color w:val="E06C75"/>
+          <w:kern w:val="0"/>
+          <w:sz w:val="18"/>
+          <w:szCs w:val="18"/>
+          <w:lang w:val="es-ES" w:eastAsia="es-ES"/>
+          <w14:ligatures w14:val="none"/>
+        </w:rPr>
+        <w:t>animales</w:t>
+      </w:r>
+      <w:r>
+        <w:rPr>
+          <w:rFonts w:ascii="Cascadia Code" w:eastAsia="Times New Roman" w:hAnsi="Cascadia Code" w:cs="Cascadia Code"/>
+          <w:color w:val="ABB2BF"/>
+          <w:kern w:val="0"/>
+          <w:sz w:val="18"/>
+          <w:szCs w:val="18"/>
+          <w:lang w:val="es-ES" w:eastAsia="es-ES"/>
+          <w14:ligatures w14:val="none"/>
+        </w:rPr>
+        <w:t xml:space="preserve"> </w:t>
+      </w:r>
+      <w:r>
+        <w:rPr>
+          <w:rFonts w:ascii="Cascadia Code" w:eastAsia="Times New Roman" w:hAnsi="Cascadia Code" w:cs="Cascadia Code"/>
+          <w:color w:val="56B6C2"/>
+          <w:kern w:val="0"/>
+          <w:sz w:val="18"/>
+          <w:szCs w:val="18"/>
+          <w:lang w:val="es-ES" w:eastAsia="es-ES"/>
+          <w14:ligatures w14:val="none"/>
+        </w:rPr>
+        <w:t>=</w:t>
+      </w:r>
+      <w:r>
+        <w:rPr>
+          <w:rFonts w:ascii="Cascadia Code" w:eastAsia="Times New Roman" w:hAnsi="Cascadia Code" w:cs="Cascadia Code"/>
+          <w:color w:val="ABB2BF"/>
+          <w:kern w:val="0"/>
+          <w:sz w:val="18"/>
+          <w:szCs w:val="18"/>
+          <w:lang w:val="es-ES" w:eastAsia="es-ES"/>
+          <w14:ligatures w14:val="none"/>
+        </w:rPr>
+        <w:t xml:space="preserve"> [</w:t>
+      </w:r>
+      <w:r>
+        <w:rPr>
+          <w:rFonts w:ascii="Cascadia Code" w:eastAsia="Times New Roman" w:hAnsi="Cascadia Code" w:cs="Cascadia Code"/>
+          <w:color w:val="98C379"/>
+          <w:kern w:val="0"/>
+          <w:sz w:val="18"/>
+          <w:szCs w:val="18"/>
+          <w:lang w:val="es-ES" w:eastAsia="es-ES"/>
+          <w14:ligatures w14:val="none"/>
+        </w:rPr>
+        <w:t>'perro'</w:t>
+      </w:r>
+      <w:r>
+        <w:rPr>
+          <w:rFonts w:ascii="Cascadia Code" w:eastAsia="Times New Roman" w:hAnsi="Cascadia Code" w:cs="Cascadia Code"/>
+          <w:color w:val="ABB2BF"/>
+          <w:kern w:val="0"/>
+          <w:sz w:val="18"/>
+          <w:szCs w:val="18"/>
+          <w:lang w:val="es-ES" w:eastAsia="es-ES"/>
+          <w14:ligatures w14:val="none"/>
+        </w:rPr>
+        <w:t xml:space="preserve">, </w:t>
+      </w:r>
+      <w:r>
+        <w:rPr>
+          <w:rFonts w:ascii="Cascadia Code" w:eastAsia="Times New Roman" w:hAnsi="Cascadia Code" w:cs="Cascadia Code"/>
+          <w:color w:val="98C379"/>
+          <w:kern w:val="0"/>
+          <w:sz w:val="18"/>
+          <w:szCs w:val="18"/>
+          <w:lang w:val="es-ES" w:eastAsia="es-ES"/>
+          <w14:ligatures w14:val="none"/>
+        </w:rPr>
+        <w:t>'gato'</w:t>
+      </w:r>
+      <w:r>
+        <w:rPr>
+          <w:rFonts w:ascii="Cascadia Code" w:eastAsia="Times New Roman" w:hAnsi="Cascadia Code" w:cs="Cascadia Code"/>
+          <w:color w:val="ABB2BF"/>
+          <w:kern w:val="0"/>
+          <w:sz w:val="18"/>
+          <w:szCs w:val="18"/>
+          <w:lang w:val="es-ES" w:eastAsia="es-ES"/>
+          <w14:ligatures w14:val="none"/>
+        </w:rPr>
+        <w:t xml:space="preserve">, </w:t>
+      </w:r>
+      <w:r>
+        <w:rPr>
+          <w:rFonts w:ascii="Cascadia Code" w:eastAsia="Times New Roman" w:hAnsi="Cascadia Code" w:cs="Cascadia Code"/>
+          <w:color w:val="98C379"/>
+          <w:kern w:val="0"/>
+          <w:sz w:val="18"/>
+          <w:szCs w:val="18"/>
+          <w:lang w:val="es-ES" w:eastAsia="es-ES"/>
+          <w14:ligatures w14:val="none"/>
+        </w:rPr>
+        <w:t>'pez'</w:t>
+      </w:r>
+      <w:r>
+        <w:rPr>
+          <w:rFonts w:ascii="Cascadia Code" w:eastAsia="Times New Roman" w:hAnsi="Cascadia Code" w:cs="Cascadia Code"/>
+          <w:color w:val="ABB2BF"/>
+          <w:kern w:val="0"/>
+          <w:sz w:val="18"/>
+          <w:szCs w:val="18"/>
+          <w:lang w:val="es-ES" w:eastAsia="es-ES"/>
+          <w14:ligatures w14:val="none"/>
+        </w:rPr>
+        <w:t xml:space="preserve">, </w:t>
+      </w:r>
+      <w:r>
+        <w:rPr>
+          <w:rFonts w:ascii="Cascadia Code" w:eastAsia="Times New Roman" w:hAnsi="Cascadia Code" w:cs="Cascadia Code"/>
+          <w:color w:val="98C379"/>
+          <w:kern w:val="0"/>
+          <w:sz w:val="18"/>
+          <w:szCs w:val="18"/>
+          <w:lang w:val="es-ES" w:eastAsia="es-ES"/>
+          <w14:ligatures w14:val="none"/>
+        </w:rPr>
+        <w:t>'loro'</w:t>
+      </w:r>
+      <w:r>
+        <w:rPr>
+          <w:rFonts w:ascii="Cascadia Code" w:eastAsia="Times New Roman" w:hAnsi="Cascadia Code" w:cs="Cascadia Code"/>
+          <w:color w:val="ABB2BF"/>
+          <w:kern w:val="0"/>
+          <w:sz w:val="18"/>
+          <w:szCs w:val="18"/>
+          <w:lang w:val="es-ES" w:eastAsia="es-ES"/>
+          <w14:ligatures w14:val="none"/>
+        </w:rPr>
+        <w:t xml:space="preserve">, </w:t>
+      </w:r>
+      <w:r>
+        <w:rPr>
+          <w:rFonts w:ascii="Cascadia Code" w:eastAsia="Times New Roman" w:hAnsi="Cascadia Code" w:cs="Cascadia Code"/>
+          <w:color w:val="98C379"/>
+          <w:kern w:val="0"/>
+          <w:sz w:val="18"/>
+          <w:szCs w:val="18"/>
+          <w:lang w:val="es-ES" w:eastAsia="es-ES"/>
+          <w14:ligatures w14:val="none"/>
+        </w:rPr>
+        <w:t>'tortuga'</w:t>
+      </w:r>
+      <w:r>
+        <w:rPr>
+          <w:rFonts w:ascii="Cascadia Code" w:eastAsia="Times New Roman" w:hAnsi="Cascadia Code" w:cs="Cascadia Code"/>
+          <w:color w:val="ABB2BF"/>
+          <w:kern w:val="0"/>
+          <w:sz w:val="18"/>
+          <w:szCs w:val="18"/>
+          <w:lang w:val="es-ES" w:eastAsia="es-ES"/>
+          <w14:ligatures w14:val="none"/>
+        </w:rPr>
+        <w:t>];</w:t>
+      </w:r>
+    </w:p>
+    <w:p>
+      <w:pPr>
+        <w:shd w:val="clear" w:color="auto" w:fill="282C34"/>
+        <w:spacing w:after="0" w:line="285" w:lineRule="atLeast"/>
+        <w:rPr>
+          <w:rFonts w:ascii="Cascadia Code" w:eastAsia="Times New Roman" w:hAnsi="Cascadia Code" w:cs="Cascadia Code"/>
+          <w:color w:val="ABB2BF"/>
+          <w:kern w:val="0"/>
+          <w:sz w:val="18"/>
+          <w:szCs w:val="18"/>
+          <w:lang w:val="es-ES" w:eastAsia="es-ES"/>
+          <w14:ligatures w14:val="none"/>
+        </w:rPr>
+      </w:pPr>
+    </w:p>
+    <w:p>
+      <w:pPr>
+        <w:shd w:val="clear" w:color="auto" w:fill="282C34"/>
+        <w:spacing w:after="0" w:line="285" w:lineRule="atLeast"/>
+        <w:rPr>
+          <w:rFonts w:ascii="Cascadia Code" w:eastAsia="Times New Roman" w:hAnsi="Cascadia Code" w:cs="Cascadia Code"/>
+          <w:color w:val="ABB2BF"/>
+          <w:kern w:val="0"/>
+          <w:sz w:val="18"/>
+          <w:szCs w:val="18"/>
+          <w:lang w:val="es-ES" w:eastAsia="es-ES"/>
+          <w14:ligatures w14:val="none"/>
+        </w:rPr>
+      </w:pPr>
+      <w:r>
+        <w:rPr>
+          <w:rFonts w:ascii="Cascadia Code" w:eastAsia="Times New Roman" w:hAnsi="Cascadia Code" w:cs="Cascadia Code"/>
+          <w:i/>
+          <w:iCs/>
+          <w:color w:val="7F848E"/>
+          <w:kern w:val="0"/>
+          <w:sz w:val="18"/>
+          <w:szCs w:val="18"/>
+          <w:lang w:val="es-ES" w:eastAsia="es-ES"/>
+          <w14:ligatures w14:val="none"/>
+        </w:rPr>
+        <w:t>// Acceder a un elemento</w:t>
+      </w:r>
+    </w:p>
+    <w:p>
+      <w:pPr>
+        <w:shd w:val="clear" w:color="auto" w:fill="282C34"/>
+        <w:spacing w:after="0" w:line="285" w:lineRule="atLeast"/>
+        <w:rPr>
+          <w:rFonts w:ascii="Cascadia Code" w:eastAsia="Times New Roman" w:hAnsi="Cascadia Code" w:cs="Cascadia Code"/>
+          <w:color w:val="ABB2BF"/>
+          <w:kern w:val="0"/>
+          <w:sz w:val="18"/>
+          <w:szCs w:val="18"/>
+          <w:lang w:val="es-ES" w:eastAsia="es-ES"/>
+          <w14:ligatures w14:val="none"/>
+        </w:rPr>
+      </w:pPr>
+      <w:r>
+        <w:rPr>
+          <w:rFonts w:ascii="Cascadia Code" w:eastAsia="Times New Roman" w:hAnsi="Cascadia Code" w:cs="Cascadia Code"/>
+          <w:color w:val="E5C07B"/>
+          <w:kern w:val="0"/>
+          <w:sz w:val="18"/>
+          <w:szCs w:val="18"/>
+          <w:lang w:val="es-ES" w:eastAsia="es-ES"/>
+          <w14:ligatures w14:val="none"/>
+        </w:rPr>
+        <w:t>console</w:t>
+      </w:r>
+      <w:r>
+        <w:rPr>
+          <w:rFonts w:ascii="Cascadia Code" w:eastAsia="Times New Roman" w:hAnsi="Cascadia Code" w:cs="Cascadia Code"/>
+          <w:color w:val="ABB2BF"/>
+          <w:kern w:val="0"/>
+          <w:sz w:val="18"/>
+          <w:szCs w:val="18"/>
+          <w:lang w:val="es-ES" w:eastAsia="es-ES"/>
+          <w14:ligatures w14:val="none"/>
+        </w:rPr>
+        <w:t>.</w:t>
+      </w:r>
+      <w:r>
+        <w:rPr>
+          <w:rFonts w:ascii="Cascadia Code" w:eastAsia="Times New Roman" w:hAnsi="Cascadia Code" w:cs="Cascadia Code"/>
+          <w:color w:val="61AFEF"/>
+          <w:kern w:val="0"/>
+          <w:sz w:val="18"/>
+          <w:szCs w:val="18"/>
+          <w:lang w:val="es-ES" w:eastAsia="es-ES"/>
+          <w14:ligatures w14:val="none"/>
+        </w:rPr>
+        <w:t>log</w:t>
+      </w:r>
+      <w:r>
+        <w:rPr>
+          <w:rFonts w:ascii="Cascadia Code" w:eastAsia="Times New Roman" w:hAnsi="Cascadia Code" w:cs="Cascadia Code"/>
+          <w:color w:val="ABB2BF"/>
+          <w:kern w:val="0"/>
+          <w:sz w:val="18"/>
+          <w:szCs w:val="18"/>
+          <w:lang w:val="es-ES" w:eastAsia="es-ES"/>
+          <w14:ligatures w14:val="none"/>
+        </w:rPr>
+        <w:t>(</w:t>
+      </w:r>
+      <w:r>
+        <w:rPr>
+          <w:rFonts w:ascii="Cascadia Code" w:eastAsia="Times New Roman" w:hAnsi="Cascadia Code" w:cs="Cascadia Code"/>
+          <w:color w:val="E06C75"/>
+          <w:kern w:val="0"/>
+          <w:sz w:val="18"/>
+          <w:szCs w:val="18"/>
+          <w:lang w:val="es-ES" w:eastAsia="es-ES"/>
+          <w14:ligatures w14:val="none"/>
+        </w:rPr>
+        <w:t>animales</w:t>
+      </w:r>
+      <w:r>
+        <w:rPr>
+          <w:rFonts w:ascii="Cascadia Code" w:eastAsia="Times New Roman" w:hAnsi="Cascadia Code" w:cs="Cascadia Code"/>
+          <w:color w:val="ABB2BF"/>
+          <w:kern w:val="0"/>
+          <w:sz w:val="18"/>
+          <w:szCs w:val="18"/>
+          <w:lang w:val="es-ES" w:eastAsia="es-ES"/>
+          <w14:ligatures w14:val="none"/>
+        </w:rPr>
+        <w:t>[</w:t>
+      </w:r>
+      <w:r>
+        <w:rPr>
+          <w:rFonts w:ascii="Cascadia Code" w:eastAsia="Times New Roman" w:hAnsi="Cascadia Code" w:cs="Cascadia Code"/>
+          <w:color w:val="D19A66"/>
+          <w:kern w:val="0"/>
+          <w:sz w:val="18"/>
+          <w:szCs w:val="18"/>
+          <w:lang w:val="es-ES" w:eastAsia="es-ES"/>
+          <w14:ligatures w14:val="none"/>
+        </w:rPr>
+        <w:t>0</w:t>
+      </w:r>
+      <w:r>
+        <w:rPr>
+          <w:rFonts w:ascii="Cascadia Code" w:eastAsia="Times New Roman" w:hAnsi="Cascadia Code" w:cs="Cascadia Code"/>
+          <w:color w:val="ABB2BF"/>
+          <w:kern w:val="0"/>
+          <w:sz w:val="18"/>
+          <w:szCs w:val="18"/>
+          <w:lang w:val="es-ES" w:eastAsia="es-ES"/>
+          <w14:ligatures w14:val="none"/>
+        </w:rPr>
+        <w:t xml:space="preserve">]); </w:t>
+      </w:r>
+      <w:r>
+        <w:rPr>
+          <w:rFonts w:ascii="Cascadia Code" w:eastAsia="Times New Roman" w:hAnsi="Cascadia Code" w:cs="Cascadia Code"/>
+          <w:i/>
+          <w:iCs/>
+          <w:color w:val="7F848E"/>
+          <w:kern w:val="0"/>
+          <w:sz w:val="18"/>
+          <w:szCs w:val="18"/>
+          <w:lang w:val="es-ES" w:eastAsia="es-ES"/>
+          <w14:ligatures w14:val="none"/>
+        </w:rPr>
+        <w:t>// perro</w:t>
+      </w:r>
+    </w:p>
+    <w:p>
+      <w:pPr>
+        <w:shd w:val="clear" w:color="auto" w:fill="282C34"/>
+        <w:spacing w:after="0" w:line="285" w:lineRule="atLeast"/>
+        <w:rPr>
+          <w:rFonts w:ascii="Cascadia Code" w:eastAsia="Times New Roman" w:hAnsi="Cascadia Code" w:cs="Cascadia Code"/>
+          <w:color w:val="ABB2BF"/>
+          <w:kern w:val="0"/>
+          <w:sz w:val="18"/>
+          <w:szCs w:val="18"/>
+          <w:lang w:val="es-ES" w:eastAsia="es-ES"/>
+          <w14:ligatures w14:val="none"/>
+        </w:rPr>
+      </w:pPr>
+    </w:p>
+    <w:p>
+      <w:pPr>
+        <w:shd w:val="clear" w:color="auto" w:fill="282C34"/>
+        <w:spacing w:after="0" w:line="285" w:lineRule="atLeast"/>
+        <w:rPr>
+          <w:rFonts w:ascii="Cascadia Code" w:eastAsia="Times New Roman" w:hAnsi="Cascadia Code" w:cs="Cascadia Code"/>
+          <w:color w:val="ABB2BF"/>
+          <w:kern w:val="0"/>
+          <w:sz w:val="18"/>
+          <w:szCs w:val="18"/>
+          <w:lang w:val="es-ES" w:eastAsia="es-ES"/>
+          <w14:ligatures w14:val="none"/>
+        </w:rPr>
+      </w:pPr>
+      <w:r>
+        <w:rPr>
+          <w:rFonts w:ascii="Cascadia Code" w:eastAsia="Times New Roman" w:hAnsi="Cascadia Code" w:cs="Cascadia Code"/>
+          <w:i/>
+          <w:iCs/>
+          <w:color w:val="7F848E"/>
+          <w:kern w:val="0"/>
+          <w:sz w:val="18"/>
+          <w:szCs w:val="18"/>
+          <w:lang w:val="es-ES" w:eastAsia="es-ES"/>
+          <w14:ligatures w14:val="none"/>
+        </w:rPr>
+        <w:t>// Modificar un elemento</w:t>
+      </w:r>
+    </w:p>
+    <w:p>
+      <w:pPr>
+        <w:shd w:val="clear" w:color="auto" w:fill="282C34"/>
+        <w:spacing w:after="0" w:line="285" w:lineRule="atLeast"/>
+        <w:rPr>
+          <w:rFonts w:ascii="Cascadia Code" w:eastAsia="Times New Roman" w:hAnsi="Cascadia Code" w:cs="Cascadia Code"/>
+          <w:color w:val="ABB2BF"/>
+          <w:kern w:val="0"/>
+          <w:sz w:val="18"/>
+          <w:szCs w:val="18"/>
+          <w:lang w:val="es-ES" w:eastAsia="es-ES"/>
+          <w14:ligatures w14:val="none"/>
+        </w:rPr>
+      </w:pPr>
+      <w:r>
+        <w:rPr>
+          <w:rFonts w:ascii="Cascadia Code" w:eastAsia="Times New Roman" w:hAnsi="Cascadia Code" w:cs="Cascadia Code"/>
+          <w:color w:val="E06C75"/>
+          <w:kern w:val="0"/>
+          <w:sz w:val="18"/>
+          <w:szCs w:val="18"/>
+          <w:lang w:val="es-ES" w:eastAsia="es-ES"/>
+          <w14:ligatures w14:val="none"/>
+        </w:rPr>
+        <w:t>animales</w:t>
+      </w:r>
+      <w:r>
+        <w:rPr>
+          <w:rFonts w:ascii="Cascadia Code" w:eastAsia="Times New Roman" w:hAnsi="Cascadia Code" w:cs="Cascadia Code"/>
+          <w:color w:val="ABB2BF"/>
+          <w:kern w:val="0"/>
+          <w:sz w:val="18"/>
+          <w:szCs w:val="18"/>
+          <w:lang w:val="es-ES" w:eastAsia="es-ES"/>
+          <w14:ligatures w14:val="none"/>
+        </w:rPr>
+        <w:t>[</w:t>
+      </w:r>
+      <w:r>
+        <w:rPr>
+          <w:rFonts w:ascii="Cascadia Code" w:eastAsia="Times New Roman" w:hAnsi="Cascadia Code" w:cs="Cascadia Code"/>
+          <w:color w:val="D19A66"/>
+          <w:kern w:val="0"/>
+          <w:sz w:val="18"/>
+          <w:szCs w:val="18"/>
+          <w:lang w:val="es-ES" w:eastAsia="es-ES"/>
+          <w14:ligatures w14:val="none"/>
+        </w:rPr>
+        <w:t>0</w:t>
+      </w:r>
+      <w:r>
+        <w:rPr>
+          <w:rFonts w:ascii="Cascadia Code" w:eastAsia="Times New Roman" w:hAnsi="Cascadia Code" w:cs="Cascadia Code"/>
+          <w:color w:val="ABB2BF"/>
+          <w:kern w:val="0"/>
+          <w:sz w:val="18"/>
+          <w:szCs w:val="18"/>
+          <w:lang w:val="es-ES" w:eastAsia="es-ES"/>
+          <w14:ligatures w14:val="none"/>
+        </w:rPr>
+        <w:t xml:space="preserve">] </w:t>
+      </w:r>
+      <w:r>
+        <w:rPr>
+          <w:rFonts w:ascii="Cascadia Code" w:eastAsia="Times New Roman" w:hAnsi="Cascadia Code" w:cs="Cascadia Code"/>
+          <w:color w:val="56B6C2"/>
+          <w:kern w:val="0"/>
+          <w:sz w:val="18"/>
+          <w:szCs w:val="18"/>
+          <w:lang w:val="es-ES" w:eastAsia="es-ES"/>
+          <w14:ligatures w14:val="none"/>
+        </w:rPr>
+        <w:t>=</w:t>
+      </w:r>
+      <w:r>
+        <w:rPr>
+          <w:rFonts w:ascii="Cascadia Code" w:eastAsia="Times New Roman" w:hAnsi="Cascadia Code" w:cs="Cascadia Code"/>
+          <w:color w:val="ABB2BF"/>
+          <w:kern w:val="0"/>
+          <w:sz w:val="18"/>
+          <w:szCs w:val="18"/>
+          <w:lang w:val="es-ES" w:eastAsia="es-ES"/>
+          <w14:ligatures w14:val="none"/>
+        </w:rPr>
+        <w:t xml:space="preserve"> </w:t>
+      </w:r>
+      <w:r>
+        <w:rPr>
+          <w:rFonts w:ascii="Cascadia Code" w:eastAsia="Times New Roman" w:hAnsi="Cascadia Code" w:cs="Cascadia Code"/>
+          <w:color w:val="98C379"/>
+          <w:kern w:val="0"/>
+          <w:sz w:val="18"/>
+          <w:szCs w:val="18"/>
+          <w:lang w:val="es-ES" w:eastAsia="es-ES"/>
+          <w14:ligatures w14:val="none"/>
+        </w:rPr>
+        <w:t>'caballo'</w:t>
+      </w:r>
+      <w:r>
+        <w:rPr>
+          <w:rFonts w:ascii="Cascadia Code" w:eastAsia="Times New Roman" w:hAnsi="Cascadia Code" w:cs="Cascadia Code"/>
+          <w:color w:val="ABB2BF"/>
+          <w:kern w:val="0"/>
+          <w:sz w:val="18"/>
+          <w:szCs w:val="18"/>
+          <w:lang w:val="es-ES" w:eastAsia="es-ES"/>
+          <w14:ligatures w14:val="none"/>
+        </w:rPr>
+        <w:t>;</w:t>
+      </w:r>
+    </w:p>
+    <w:p>
+      <w:pPr>
+        <w:shd w:val="clear" w:color="auto" w:fill="282C34"/>
+        <w:spacing w:after="0" w:line="285" w:lineRule="atLeast"/>
+        <w:rPr>
+          <w:rFonts w:ascii="Cascadia Code" w:eastAsia="Times New Roman" w:hAnsi="Cascadia Code" w:cs="Cascadia Code"/>
+          <w:color w:val="ABB2BF"/>
+          <w:kern w:val="0"/>
+          <w:sz w:val="18"/>
+          <w:szCs w:val="18"/>
+          <w:lang w:val="es-ES" w:eastAsia="es-ES"/>
+          <w14:ligatures w14:val="none"/>
+        </w:rPr>
+      </w:pPr>
+    </w:p>
+    <w:p>
+      <w:pPr>
+        <w:shd w:val="clear" w:color="auto" w:fill="282C34"/>
+        <w:spacing w:after="0" w:line="285" w:lineRule="atLeast"/>
+        <w:rPr>
+          <w:rFonts w:ascii="Cascadia Code" w:eastAsia="Times New Roman" w:hAnsi="Cascadia Code" w:cs="Cascadia Code"/>
+          <w:color w:val="ABB2BF"/>
+          <w:kern w:val="0"/>
+          <w:sz w:val="18"/>
+          <w:szCs w:val="18"/>
+          <w:lang w:val="es-ES" w:eastAsia="es-ES"/>
+          <w14:ligatures w14:val="none"/>
+        </w:rPr>
+      </w:pPr>
+      <w:r>
+        <w:rPr>
+          <w:rFonts w:ascii="Cascadia Code" w:eastAsia="Times New Roman" w:hAnsi="Cascadia Code" w:cs="Cascadia Code"/>
+          <w:i/>
+          <w:iCs/>
+          <w:color w:val="7F848E"/>
+          <w:kern w:val="0"/>
+          <w:sz w:val="18"/>
+          <w:szCs w:val="18"/>
+          <w:lang w:val="es-ES" w:eastAsia="es-ES"/>
+          <w14:ligatures w14:val="none"/>
+        </w:rPr>
+        <w:t>// Añadir un elemento</w:t>
+      </w:r>
+    </w:p>
+    <w:p>
+      <w:pPr>
+        <w:shd w:val="clear" w:color="auto" w:fill="282C34"/>
+        <w:spacing w:after="0" w:line="285" w:lineRule="atLeast"/>
+        <w:rPr>
+          <w:rFonts w:ascii="Cascadia Code" w:eastAsia="Times New Roman" w:hAnsi="Cascadia Code" w:cs="Cascadia Code"/>
+          <w:color w:val="ABB2BF"/>
+          <w:kern w:val="0"/>
+          <w:sz w:val="18"/>
+          <w:szCs w:val="18"/>
+          <w:lang w:val="es-ES" w:eastAsia="es-ES"/>
+          <w14:ligatures w14:val="none"/>
+        </w:rPr>
+      </w:pPr>
+      <w:r>
+        <w:rPr>
+          <w:rFonts w:ascii="Cascadia Code" w:eastAsia="Times New Roman" w:hAnsi="Cascadia Code" w:cs="Cascadia Code"/>
+          <w:color w:val="E06C75"/>
+          <w:kern w:val="0"/>
+          <w:sz w:val="18"/>
+          <w:szCs w:val="18"/>
+          <w:lang w:val="es-ES" w:eastAsia="es-ES"/>
+          <w14:ligatures w14:val="none"/>
+        </w:rPr>
+        <w:t>animales</w:t>
+      </w:r>
+      <w:r>
+        <w:rPr>
+          <w:rFonts w:ascii="Cascadia Code" w:eastAsia="Times New Roman" w:hAnsi="Cascadia Code" w:cs="Cascadia Code"/>
+          <w:color w:val="ABB2BF"/>
+          <w:kern w:val="0"/>
+          <w:sz w:val="18"/>
+          <w:szCs w:val="18"/>
+          <w:lang w:val="es-ES" w:eastAsia="es-ES"/>
+          <w14:ligatures w14:val="none"/>
+        </w:rPr>
+        <w:t>[</w:t>
+      </w:r>
+      <w:r>
+        <w:rPr>
+          <w:rFonts w:ascii="Cascadia Code" w:eastAsia="Times New Roman" w:hAnsi="Cascadia Code" w:cs="Cascadia Code"/>
+          <w:color w:val="D19A66"/>
+          <w:kern w:val="0"/>
+          <w:sz w:val="18"/>
+          <w:szCs w:val="18"/>
+          <w:lang w:val="es-ES" w:eastAsia="es-ES"/>
+          <w14:ligatures w14:val="none"/>
+        </w:rPr>
+        <w:t>5</w:t>
+      </w:r>
+      <w:r>
+        <w:rPr>
+          <w:rFonts w:ascii="Cascadia Code" w:eastAsia="Times New Roman" w:hAnsi="Cascadia Code" w:cs="Cascadia Code"/>
+          <w:color w:val="ABB2BF"/>
+          <w:kern w:val="0"/>
+          <w:sz w:val="18"/>
+          <w:szCs w:val="18"/>
+          <w:lang w:val="es-ES" w:eastAsia="es-ES"/>
+          <w14:ligatures w14:val="none"/>
+        </w:rPr>
+        <w:t xml:space="preserve">] </w:t>
+      </w:r>
+      <w:r>
+        <w:rPr>
+          <w:rFonts w:ascii="Cascadia Code" w:eastAsia="Times New Roman" w:hAnsi="Cascadia Code" w:cs="Cascadia Code"/>
+          <w:color w:val="56B6C2"/>
+          <w:kern w:val="0"/>
+          <w:sz w:val="18"/>
+          <w:szCs w:val="18"/>
+          <w:lang w:val="es-ES" w:eastAsia="es-ES"/>
+          <w14:ligatures w14:val="none"/>
+        </w:rPr>
+        <w:t>=</w:t>
+      </w:r>
+      <w:r>
+        <w:rPr>
+          <w:rFonts w:ascii="Cascadia Code" w:eastAsia="Times New Roman" w:hAnsi="Cascadia Code" w:cs="Cascadia Code"/>
+          <w:color w:val="ABB2BF"/>
+          <w:kern w:val="0"/>
+          <w:sz w:val="18"/>
+          <w:szCs w:val="18"/>
+          <w:lang w:val="es-ES" w:eastAsia="es-ES"/>
+          <w14:ligatures w14:val="none"/>
+        </w:rPr>
+        <w:t xml:space="preserve"> </w:t>
+      </w:r>
+      <w:r>
+        <w:rPr>
+          <w:rFonts w:ascii="Cascadia Code" w:eastAsia="Times New Roman" w:hAnsi="Cascadia Code" w:cs="Cascadia Code"/>
+          <w:color w:val="98C379"/>
+          <w:kern w:val="0"/>
+          <w:sz w:val="18"/>
+          <w:szCs w:val="18"/>
+          <w:lang w:val="es-ES" w:eastAsia="es-ES"/>
+          <w14:ligatures w14:val="none"/>
+        </w:rPr>
+        <w:t>'conejo'</w:t>
+      </w:r>
+      <w:r>
+        <w:rPr>
+          <w:rFonts w:ascii="Cascadia Code" w:eastAsia="Times New Roman" w:hAnsi="Cascadia Code" w:cs="Cascadia Code"/>
+          <w:color w:val="ABB2BF"/>
+          <w:kern w:val="0"/>
+          <w:sz w:val="18"/>
+          <w:szCs w:val="18"/>
+          <w:lang w:val="es-ES" w:eastAsia="es-ES"/>
+          <w14:ligatures w14:val="none"/>
+        </w:rPr>
+        <w:t>;</w:t>
+      </w:r>
+    </w:p>
+    <w:p>
+      <w:pPr>
+        <w:shd w:val="clear" w:color="auto" w:fill="282C34"/>
+        <w:spacing w:after="0" w:line="285" w:lineRule="atLeast"/>
+        <w:rPr>
+          <w:rFonts w:ascii="Cascadia Code" w:eastAsia="Times New Roman" w:hAnsi="Cascadia Code" w:cs="Cascadia Code"/>
+          <w:color w:val="ABB2BF"/>
+          <w:kern w:val="0"/>
+          <w:sz w:val="18"/>
+          <w:szCs w:val="18"/>
+          <w:lang w:val="es-ES" w:eastAsia="es-ES"/>
+          <w14:ligatures w14:val="none"/>
+        </w:rPr>
+      </w:pPr>
+      <w:r>
+        <w:rPr>
+          <w:rFonts w:ascii="Cascadia Code" w:eastAsia="Times New Roman" w:hAnsi="Cascadia Code" w:cs="Cascadia Code"/>
+          <w:color w:val="E5C07B"/>
+          <w:kern w:val="0"/>
+          <w:sz w:val="18"/>
+          <w:szCs w:val="18"/>
+          <w:lang w:val="es-ES" w:eastAsia="es-ES"/>
+          <w14:ligatures w14:val="none"/>
+        </w:rPr>
+        <w:t>console</w:t>
+      </w:r>
+      <w:r>
+        <w:rPr>
+          <w:rFonts w:ascii="Cascadia Code" w:eastAsia="Times New Roman" w:hAnsi="Cascadia Code" w:cs="Cascadia Code"/>
+          <w:color w:val="ABB2BF"/>
+          <w:kern w:val="0"/>
+          <w:sz w:val="18"/>
+          <w:szCs w:val="18"/>
+          <w:lang w:val="es-ES" w:eastAsia="es-ES"/>
+          <w14:ligatures w14:val="none"/>
+        </w:rPr>
+        <w:t>.</w:t>
+      </w:r>
+      <w:r>
+        <w:rPr>
+          <w:rFonts w:ascii="Cascadia Code" w:eastAsia="Times New Roman" w:hAnsi="Cascadia Code" w:cs="Cascadia Code"/>
+          <w:color w:val="61AFEF"/>
+          <w:kern w:val="0"/>
+          <w:sz w:val="18"/>
+          <w:szCs w:val="18"/>
+          <w:lang w:val="es-ES" w:eastAsia="es-ES"/>
+          <w14:ligatures w14:val="none"/>
+        </w:rPr>
+        <w:t>log</w:t>
+      </w:r>
+      <w:r>
+        <w:rPr>
+          <w:rFonts w:ascii="Cascadia Code" w:eastAsia="Times New Roman" w:hAnsi="Cascadia Code" w:cs="Cascadia Code"/>
+          <w:color w:val="ABB2BF"/>
+          <w:kern w:val="0"/>
+          <w:sz w:val="18"/>
+          <w:szCs w:val="18"/>
+          <w:lang w:val="es-ES" w:eastAsia="es-ES"/>
+          <w14:ligatures w14:val="none"/>
+        </w:rPr>
+        <w:t>(</w:t>
+      </w:r>
+      <w:r>
+        <w:rPr>
+          <w:rFonts w:ascii="Cascadia Code" w:eastAsia="Times New Roman" w:hAnsi="Cascadia Code" w:cs="Cascadia Code"/>
+          <w:color w:val="E06C75"/>
+          <w:kern w:val="0"/>
+          <w:sz w:val="18"/>
+          <w:szCs w:val="18"/>
+          <w:lang w:val="es-ES" w:eastAsia="es-ES"/>
+          <w14:ligatures w14:val="none"/>
+        </w:rPr>
+        <w:t>animales</w:t>
+      </w:r>
+      <w:r>
+        <w:rPr>
+          <w:rFonts w:ascii="Cascadia Code" w:eastAsia="Times New Roman" w:hAnsi="Cascadia Code" w:cs="Cascadia Code"/>
+          <w:color w:val="ABB2BF"/>
+          <w:kern w:val="0"/>
+          <w:sz w:val="18"/>
+          <w:szCs w:val="18"/>
+          <w:lang w:val="es-ES" w:eastAsia="es-ES"/>
+          <w14:ligatures w14:val="none"/>
+        </w:rPr>
+        <w:t>);</w:t>
+      </w:r>
+    </w:p>
+    <w:p>
+      <w:pPr>
+        <w:shd w:val="clear" w:color="auto" w:fill="282C34"/>
+        <w:spacing w:after="0" w:line="285" w:lineRule="atLeast"/>
+        <w:rPr>
+          <w:rFonts w:ascii="Cascadia Code" w:eastAsia="Times New Roman" w:hAnsi="Cascadia Code" w:cs="Cascadia Code"/>
+          <w:color w:val="ABB2BF"/>
+          <w:kern w:val="0"/>
+          <w:sz w:val="18"/>
+          <w:szCs w:val="18"/>
+          <w:lang w:val="es-ES" w:eastAsia="es-ES"/>
+          <w14:ligatures w14:val="none"/>
+        </w:rPr>
+      </w:pPr>
+    </w:p>
+    <w:p>
+      <w:pPr>
+        <w:shd w:val="clear" w:color="auto" w:fill="282C34"/>
+        <w:spacing w:after="0" w:line="285" w:lineRule="atLeast"/>
+        <w:rPr>
+          <w:rFonts w:ascii="Cascadia Code" w:eastAsia="Times New Roman" w:hAnsi="Cascadia Code" w:cs="Cascadia Code"/>
+          <w:color w:val="ABB2BF"/>
+          <w:kern w:val="0"/>
+          <w:sz w:val="18"/>
+          <w:szCs w:val="18"/>
+          <w:lang w:val="es-ES" w:eastAsia="es-ES"/>
+          <w14:ligatures w14:val="none"/>
+        </w:rPr>
+      </w:pPr>
+      <w:r>
+        <w:rPr>
+          <w:rFonts w:ascii="Cascadia Code" w:eastAsia="Times New Roman" w:hAnsi="Cascadia Code" w:cs="Cascadia Code"/>
+          <w:i/>
+          <w:iCs/>
+          <w:color w:val="7F848E"/>
+          <w:kern w:val="0"/>
+          <w:sz w:val="18"/>
+          <w:szCs w:val="18"/>
+          <w:lang w:val="es-ES" w:eastAsia="es-ES"/>
+          <w14:ligatures w14:val="none"/>
+        </w:rPr>
+        <w:t xml:space="preserve">// </w:t>
+      </w:r>
+      <w:r>
+        <w:rPr>
+          <w:rFonts w:ascii="Cascadia Code" w:eastAsia="Times New Roman" w:hAnsi="Cascadia Code" w:cs="Cascadia Code"/>
+          <w:i/>
+          <w:iCs/>
+          <w:color w:val="7F848E"/>
+          <w:kern w:val="0"/>
+          <w:sz w:val="18"/>
+          <w:szCs w:val="18"/>
+          <w:lang w:val="es-ES" w:eastAsia="es-ES"/>
+          <w14:ligatures w14:val="none"/>
+        </w:rPr>
+        <w:t>ojo cuando añadimos de más</w:t>
+      </w:r>
+    </w:p>
+    <w:p>
+      <w:pPr>
+        <w:shd w:val="clear" w:color="auto" w:fill="282C34"/>
+        <w:spacing w:after="0" w:line="285" w:lineRule="atLeast"/>
+        <w:rPr>
+          <w:rFonts w:ascii="Cascadia Code" w:eastAsia="Times New Roman" w:hAnsi="Cascadia Code" w:cs="Cascadia Code"/>
+          <w:color w:val="ABB2BF"/>
+          <w:kern w:val="0"/>
+          <w:sz w:val="18"/>
+          <w:szCs w:val="18"/>
+          <w:lang w:val="es-ES" w:eastAsia="es-ES"/>
+          <w14:ligatures w14:val="none"/>
+        </w:rPr>
+      </w:pPr>
+      <w:r>
+        <w:rPr>
+          <w:rFonts w:ascii="Cascadia Code" w:eastAsia="Times New Roman" w:hAnsi="Cascadia Code" w:cs="Cascadia Code"/>
+          <w:color w:val="E06C75"/>
+          <w:kern w:val="0"/>
+          <w:sz w:val="18"/>
+          <w:szCs w:val="18"/>
+          <w:lang w:val="es-ES" w:eastAsia="es-ES"/>
+          <w14:ligatures w14:val="none"/>
+        </w:rPr>
+        <w:t>animales</w:t>
+      </w:r>
+      <w:r>
+        <w:rPr>
+          <w:rFonts w:ascii="Cascadia Code" w:eastAsia="Times New Roman" w:hAnsi="Cascadia Code" w:cs="Cascadia Code"/>
+          <w:color w:val="ABB2BF"/>
+          <w:kern w:val="0"/>
+          <w:sz w:val="18"/>
+          <w:szCs w:val="18"/>
+          <w:lang w:val="es-ES" w:eastAsia="es-ES"/>
+          <w14:ligatures w14:val="none"/>
+        </w:rPr>
+        <w:t>[</w:t>
+      </w:r>
+      <w:r>
+        <w:rPr>
+          <w:rFonts w:ascii="Cascadia Code" w:eastAsia="Times New Roman" w:hAnsi="Cascadia Code" w:cs="Cascadia Code"/>
+          <w:color w:val="D19A66"/>
+          <w:kern w:val="0"/>
+          <w:sz w:val="18"/>
+          <w:szCs w:val="18"/>
+          <w:lang w:val="es-ES" w:eastAsia="es-ES"/>
+          <w14:ligatures w14:val="none"/>
+        </w:rPr>
+        <w:t>10</w:t>
+      </w:r>
+      <w:r>
+        <w:rPr>
+          <w:rFonts w:ascii="Cascadia Code" w:eastAsia="Times New Roman" w:hAnsi="Cascadia Code" w:cs="Cascadia Code"/>
+          <w:color w:val="ABB2BF"/>
+          <w:kern w:val="0"/>
+          <w:sz w:val="18"/>
+          <w:szCs w:val="18"/>
+          <w:lang w:val="es-ES" w:eastAsia="es-ES"/>
+          <w14:ligatures w14:val="none"/>
+        </w:rPr>
+        <w:t xml:space="preserve">] </w:t>
+      </w:r>
+      <w:r>
+        <w:rPr>
+          <w:rFonts w:ascii="Cascadia Code" w:eastAsia="Times New Roman" w:hAnsi="Cascadia Code" w:cs="Cascadia Code"/>
+          <w:color w:val="56B6C2"/>
+          <w:kern w:val="0"/>
+          <w:sz w:val="18"/>
+          <w:szCs w:val="18"/>
+          <w:lang w:val="es-ES" w:eastAsia="es-ES"/>
+          <w14:ligatures w14:val="none"/>
+        </w:rPr>
+        <w:t>=</w:t>
+      </w:r>
+      <w:r>
+        <w:rPr>
+          <w:rFonts w:ascii="Cascadia Code" w:eastAsia="Times New Roman" w:hAnsi="Cascadia Code" w:cs="Cascadia Code"/>
+          <w:color w:val="ABB2BF"/>
+          <w:kern w:val="0"/>
+          <w:sz w:val="18"/>
+          <w:szCs w:val="18"/>
+          <w:lang w:val="es-ES" w:eastAsia="es-ES"/>
+          <w14:ligatures w14:val="none"/>
+        </w:rPr>
+        <w:t xml:space="preserve"> </w:t>
+      </w:r>
+      <w:r>
+        <w:rPr>
+          <w:rFonts w:ascii="Cascadia Code" w:eastAsia="Times New Roman" w:hAnsi="Cascadia Code" w:cs="Cascadia Code"/>
+          <w:color w:val="98C379"/>
+          <w:kern w:val="0"/>
+          <w:sz w:val="18"/>
+          <w:szCs w:val="18"/>
+          <w:lang w:val="es-ES" w:eastAsia="es-ES"/>
+          <w14:ligatures w14:val="none"/>
+        </w:rPr>
+        <w:t>'elefante'</w:t>
+      </w:r>
+      <w:r>
+        <w:rPr>
+          <w:rFonts w:ascii="Cascadia Code" w:eastAsia="Times New Roman" w:hAnsi="Cascadia Code" w:cs="Cascadia Code"/>
+          <w:color w:val="ABB2BF"/>
+          <w:kern w:val="0"/>
+          <w:sz w:val="18"/>
+          <w:szCs w:val="18"/>
+          <w:lang w:val="es-ES" w:eastAsia="es-ES"/>
+          <w14:ligatures w14:val="none"/>
+        </w:rPr>
+        <w:t>;</w:t>
+      </w:r>
+    </w:p>
+    <w:p>
+      <w:pPr>
+        <w:rPr>
+          <w:lang w:val="es-ES"/>
+        </w:rPr>
+      </w:pPr>
+    </w:p>
+    <w:p>
+      <w:pPr>
+        <w:rPr>
+          <w:lang w:val="es-ES"/>
+        </w:rPr>
+      </w:pPr>
+      <w:r>
+        <w:rPr>
+          <w:lang w:val="es-ES"/>
+        </w:rPr>
+        <w:t>Funciones</w:t>
+      </w:r>
+    </w:p>
+    <w:p>
+      <w:pPr>
+        <w:rPr>
+          <w:lang w:val="es-ES"/>
+        </w:rPr>
+      </w:pPr>
+    </w:p>
+    <w:p>
+      <w:pPr>
+        <w:rPr>
+          <w:lang w:val="es-ES"/>
+        </w:rPr>
+      </w:pPr>
+    </w:p>
+    <w:p>
+      <w:pPr>
+        <w:rPr>
+          <w:lang w:val="es-ES"/>
+        </w:rPr>
+      </w:pPr>
+    </w:p>
+    <w:p>
+      <w:pPr>
+        <w:rPr>
+          <w:lang w:val="es-ES"/>
+        </w:rPr>
+      </w:pPr>
+    </w:p>
+    <w:p>
+      <w:pPr>
+        <w:rPr>
+          <w:lang w:val="es-ES"/>
+        </w:rPr>
+      </w:pPr>
+    </w:p>
+    <w:p>
+      <w:pPr>
+        <w:rPr>
+          <w:lang w:val="es-ES"/>
+        </w:rPr>
+      </w:pPr>
+    </w:p>
+    <w:p>
+      <w:pPr>
+        <w:rPr>
+          <w:lang w:val="es-ES"/>
+        </w:rPr>
+      </w:pPr>
+    </w:p>
+    <w:p>
+      <w:pPr>
+        <w:rPr>
+          <w:lang w:val="es-ES"/>
+        </w:rPr>
+      </w:pPr>
+    </w:p>
+    <w:p>
+      <w:pPr>
+        <w:rPr>
+          <w:lang w:val="es-ES"/>
+        </w:rPr>
+      </w:pPr>
+    </w:p>
+    <w:p>
+      <w:pPr>
+        <w:rPr>
+          <w:b/>
+          <w:bCs/>
+          <w:lang w:val="es-ES"/>
+        </w:rPr>
+      </w:pPr>
+      <w:r>
+        <w:rPr>
+          <w:b/>
+          <w:bCs/>
+          <w:lang w:val="es-ES"/>
+        </w:rPr>
+        <w:t>Términos Interesantes</w:t>
+      </w:r>
+    </w:p>
+    <w:p>
+      <w:pPr>
+        <w:rPr>
+          <w:b/>
+          <w:bCs/>
+          <w:lang w:val="es-ES"/>
+        </w:rPr>
+      </w:pPr>
+      <w:r>
+        <w:rPr>
+          <w:b/>
+          <w:bCs/>
+          <w:lang w:val="es-ES"/>
+        </w:rPr>
         <w:t>Refactorizar</w:t>
       </w:r>
     </w:p>
@@ -1296,6 +4236,7 @@
         <w:rPr>
           <w:lang w:val="es-ES"/>
         </w:rPr>
+        <w:lastRenderedPageBreak/>
         <w:t>Cambiar la estructura interna, sin alterar el comportamiento externo, a esto le llamamos refactorizar.</w:t>
       </w:r>
     </w:p>

</xml_diff>